<commit_message>
Ajout du Rapport + Modification du Readme concernant les bibliothèques nécessaires pour compiler le projet.
</commit_message>
<xml_diff>
--- a/RAPPORT.docx
+++ b/RAPPORT.docx
@@ -274,7 +274,7 @@
             <w:sz w:val="32"/>
             <w:szCs w:val="32"/>
           </w:rPr>
-          <w:t>1</w:t>
+          <w:t>2</w:t>
         </w:r>
         <w:r>
           <w:rPr>
@@ -1347,6 +1347,9 @@
     <w:p>
       <w:pPr>
         <w:pStyle w:val="Standard"/>
+        <w:rPr>
+          <w:rFonts w:hint="eastAsia"/>
+        </w:rPr>
       </w:pPr>
     </w:p>
     <w:p>
@@ -1409,9 +1412,26 @@
           <w:sz w:val="36"/>
           <w:szCs w:val="36"/>
         </w:rPr>
-        <w:t xml:space="preserve">d’implémenter en C++ un jeu de Tower-Defense à l’aide de la bibliothèque </w:t>
+        <w:t>d’implémenter en C++ un jeu de Tower-</w:t>
+      </w:r>
+      <w:proofErr w:type="spellStart"/>
+      <w:r>
+        <w:rPr>
+          <w:sz w:val="36"/>
+          <w:szCs w:val="36"/>
+        </w:rPr>
+        <w:t>Defense</w:t>
+      </w:r>
+      <w:proofErr w:type="spellEnd"/>
+      <w:r>
+        <w:rPr>
+          <w:sz w:val="36"/>
+          <w:szCs w:val="36"/>
+        </w:rPr>
+        <w:t xml:space="preserve"> à l’aide de la bibliothèque </w:t>
       </w:r>
       <w:hyperlink r:id="rId6" w:history="1">
+        <w:proofErr w:type="spellStart"/>
         <w:r>
           <w:rPr>
             <w:rStyle w:val="Lienhypertexte"/>
@@ -1420,6 +1440,7 @@
           </w:rPr>
           <w:t>libGraph</w:t>
         </w:r>
+        <w:proofErr w:type="spellEnd"/>
       </w:hyperlink>
       <w:r>
         <w:rPr>
@@ -1465,6 +1486,7 @@
       <w:pPr>
         <w:pStyle w:val="Standard"/>
         <w:rPr>
+          <w:rFonts w:hint="eastAsia"/>
           <w:sz w:val="36"/>
           <w:szCs w:val="36"/>
         </w:rPr>
@@ -1476,7 +1498,23 @@
           <w:sz w:val="36"/>
           <w:szCs w:val="36"/>
         </w:rPr>
-        <w:t>La compilation s’effectue via un MakeFile.</w:t>
+        <w:t xml:space="preserve">La compilation s’effectue via un </w:t>
+      </w:r>
+      <w:proofErr w:type="spellStart"/>
+      <w:r>
+        <w:rPr>
+          <w:sz w:val="36"/>
+          <w:szCs w:val="36"/>
+        </w:rPr>
+        <w:t>MakeFile</w:t>
+      </w:r>
+      <w:proofErr w:type="spellEnd"/>
+      <w:r>
+        <w:rPr>
+          <w:sz w:val="36"/>
+          <w:szCs w:val="36"/>
+        </w:rPr>
+        <w:t>.</w:t>
       </w:r>
       <w:r>
         <w:rPr>
@@ -1511,6 +1549,7 @@
       <w:pPr>
         <w:pStyle w:val="Standard"/>
         <w:rPr>
+          <w:rFonts w:hint="eastAsia"/>
           <w:sz w:val="36"/>
           <w:szCs w:val="36"/>
         </w:rPr>
@@ -1518,7 +1557,7 @@
       <w:r>
         <w:rPr>
           <w:noProof/>
-          <w:lang w:eastAsia="fr-FR"/>
+          <w:lang w:eastAsia="fr-FR" w:bidi="ar-SA"/>
         </w:rPr>
         <w:drawing>
           <wp:inline distT="0" distB="0" distL="0" distR="0" wp14:anchorId="5729E2AB" wp14:editId="56703C47">
@@ -1565,6 +1604,7 @@
           <w:numId w:val="4"/>
         </w:numPr>
         <w:rPr>
+          <w:rFonts w:hint="eastAsia"/>
           <w:sz w:val="36"/>
           <w:szCs w:val="36"/>
         </w:rPr>
@@ -1596,13 +1636,46 @@
           <w:szCs w:val="36"/>
         </w:rPr>
         <w:tab/>
-        <w:t>« make windows »</w:t>
+        <w:t>« </w:t>
+      </w:r>
+      <w:proofErr w:type="spellStart"/>
+      <w:r>
+        <w:rPr>
+          <w:sz w:val="36"/>
+          <w:szCs w:val="36"/>
+        </w:rPr>
+        <w:t>make</w:t>
+      </w:r>
+      <w:proofErr w:type="spellEnd"/>
+      <w:r>
+        <w:rPr>
+          <w:sz w:val="36"/>
+          <w:szCs w:val="36"/>
+        </w:rPr>
+        <w:t xml:space="preserve"> </w:t>
+      </w:r>
+      <w:proofErr w:type="spellStart"/>
+      <w:r>
+        <w:rPr>
+          <w:sz w:val="36"/>
+          <w:szCs w:val="36"/>
+        </w:rPr>
+        <w:t>windows</w:t>
+      </w:r>
+      <w:proofErr w:type="spellEnd"/>
+      <w:r>
+        <w:rPr>
+          <w:sz w:val="36"/>
+          <w:szCs w:val="36"/>
+        </w:rPr>
+        <w:t> »</w:t>
       </w:r>
     </w:p>
     <w:p>
       <w:pPr>
         <w:pStyle w:val="Standard"/>
         <w:rPr>
+          <w:rFonts w:hint="eastAsia"/>
           <w:sz w:val="36"/>
           <w:szCs w:val="36"/>
         </w:rPr>
@@ -1610,7 +1683,7 @@
       <w:r>
         <w:rPr>
           <w:noProof/>
-          <w:lang w:eastAsia="fr-FR"/>
+          <w:lang w:eastAsia="fr-FR" w:bidi="ar-SA"/>
         </w:rPr>
         <w:drawing>
           <wp:inline distT="0" distB="0" distL="0" distR="0" wp14:anchorId="4BB57CF2" wp14:editId="75CB70C6">
@@ -1657,6 +1730,7 @@
           <w:numId w:val="4"/>
         </w:numPr>
         <w:rPr>
+          <w:rFonts w:hint="eastAsia"/>
           <w:sz w:val="36"/>
           <w:szCs w:val="36"/>
         </w:rPr>
@@ -1701,6 +1775,7 @@
       <w:pPr>
         <w:pStyle w:val="Standard"/>
         <w:rPr>
+          <w:rFonts w:hint="eastAsia"/>
           <w:sz w:val="36"/>
           <w:szCs w:val="36"/>
         </w:rPr>
@@ -1708,7 +1783,7 @@
       <w:r>
         <w:rPr>
           <w:noProof/>
-          <w:lang w:eastAsia="fr-FR"/>
+          <w:lang w:eastAsia="fr-FR" w:bidi="ar-SA"/>
         </w:rPr>
         <w:drawing>
           <wp:inline distT="0" distB="0" distL="0" distR="0" wp14:anchorId="45E6C730" wp14:editId="40325188">
@@ -1768,9 +1843,6 @@
     <w:p>
       <w:pPr>
         <w:pStyle w:val="Titre2"/>
-        <w:rPr>
-          <w:rFonts w:hint="eastAsia"/>
-        </w:rPr>
       </w:pPr>
       <w:bookmarkStart w:id="4" w:name="_Toc470111220"/>
       <w:r>
@@ -1821,7 +1893,14 @@
           <w:sz w:val="36"/>
           <w:szCs w:val="36"/>
         </w:rPr>
-        <w:t>L’interface et l’utilisation du jeu est relativement intuitif</w:t>
+        <w:t xml:space="preserve">L’interface et l’utilisation </w:t>
+      </w:r>
+      <w:r>
+        <w:rPr>
+          <w:sz w:val="36"/>
+          <w:szCs w:val="36"/>
+        </w:rPr>
+        <w:t>du jeu est relativement intuitive</w:t>
       </w:r>
       <w:r>
         <w:rPr>
@@ -1841,8 +1920,10 @@
       </w:pPr>
       <w:r>
         <w:rPr>
-          <w:sz w:val="36"/>
-          <w:szCs w:val="36"/>
+          <w:noProof/>
+          <w:sz w:val="36"/>
+          <w:szCs w:val="36"/>
+          <w:lang w:eastAsia="fr-FR"/>
         </w:rPr>
         <w:drawing>
           <wp:inline distT="0" distB="0" distL="0" distR="0" wp14:anchorId="70F19986" wp14:editId="6F5290AF">
@@ -1891,8 +1972,10 @@
       </w:pPr>
       <w:r>
         <w:rPr>
-          <w:sz w:val="36"/>
-          <w:szCs w:val="36"/>
+          <w:noProof/>
+          <w:sz w:val="36"/>
+          <w:szCs w:val="36"/>
+          <w:lang w:eastAsia="fr-FR"/>
         </w:rPr>
         <w:lastRenderedPageBreak/>
         <w:drawing>
@@ -1991,6 +2074,13 @@
           <w:sz w:val="36"/>
           <w:szCs w:val="36"/>
         </w:rPr>
+        <w:t>e</w:t>
+      </w:r>
+      <w:r>
+        <w:rPr>
+          <w:sz w:val="36"/>
+          <w:szCs w:val="36"/>
+        </w:rPr>
         <w:t>, une g</w:t>
       </w:r>
       <w:r>
@@ -2012,14 +2102,44 @@
           <w:sz w:val="36"/>
           <w:szCs w:val="36"/>
         </w:rPr>
-        <w:t xml:space="preserve">.txt. Ainsi, ils sont donc </w:t>
-      </w:r>
-      <w:r>
-        <w:rPr>
-          <w:sz w:val="36"/>
-          <w:szCs w:val="36"/>
-        </w:rPr>
-        <w:t xml:space="preserve">rendu </w:t>
+        <w:t>.</w:t>
+      </w:r>
+      <w:proofErr w:type="spellStart"/>
+      <w:r>
+        <w:rPr>
+          <w:sz w:val="36"/>
+          <w:szCs w:val="36"/>
+        </w:rPr>
+        <w:t>txt</w:t>
+      </w:r>
+      <w:proofErr w:type="spellEnd"/>
+      <w:r>
+        <w:rPr>
+          <w:sz w:val="36"/>
+          <w:szCs w:val="36"/>
+        </w:rPr>
+        <w:t xml:space="preserve">. Ainsi, ils sont donc </w:t>
+      </w:r>
+      <w:r>
+        <w:rPr>
+          <w:sz w:val="36"/>
+          <w:szCs w:val="36"/>
+        </w:rPr>
+        <w:t>rendu</w:t>
+      </w:r>
+      <w:r>
+        <w:rPr>
+          <w:sz w:val="36"/>
+          <w:szCs w:val="36"/>
+        </w:rPr>
+        <w:t>s</w:t>
+      </w:r>
+      <w:r>
+        <w:rPr>
+          <w:sz w:val="36"/>
+          <w:szCs w:val="36"/>
+        </w:rPr>
+        <w:t xml:space="preserve"> </w:t>
       </w:r>
       <w:r>
         <w:rPr>
@@ -2082,7 +2202,23 @@
           <w:sz w:val="36"/>
           <w:szCs w:val="36"/>
         </w:rPr>
-        <w:t xml:space="preserve"> dans le fichier .txt correspondant.</w:t>
+        <w:t xml:space="preserve"> dans le fichier .</w:t>
+      </w:r>
+      <w:proofErr w:type="spellStart"/>
+      <w:r>
+        <w:rPr>
+          <w:sz w:val="36"/>
+          <w:szCs w:val="36"/>
+        </w:rPr>
+        <w:t>txt</w:t>
+      </w:r>
+      <w:proofErr w:type="spellEnd"/>
+      <w:r>
+        <w:rPr>
+          <w:sz w:val="36"/>
+          <w:szCs w:val="36"/>
+        </w:rPr>
+        <w:t xml:space="preserve"> correspondant.</w:t>
       </w:r>
     </w:p>
     <w:p>
@@ -2374,9 +2510,11 @@
             <w:pPr>
               <w:jc w:val="center"/>
             </w:pPr>
+            <w:proofErr w:type="spellStart"/>
             <w:r>
               <w:t>TowerDefense</w:t>
             </w:r>
+            <w:proofErr w:type="spellEnd"/>
           </w:p>
           <w:p>
             <w:pPr>
@@ -2480,7 +2618,23 @@
                 <w:sz w:val="20"/>
                 <w:szCs w:val="20"/>
               </w:rPr>
-              <w:t>dans le répertoire «CostTowerDefense »</w:t>
+              <w:t>dans le répertoire «</w:t>
+            </w:r>
+            <w:proofErr w:type="spellStart"/>
+            <w:r>
+              <w:rPr>
+                <w:sz w:val="20"/>
+                <w:szCs w:val="20"/>
+              </w:rPr>
+              <w:t>CostTowerDefense</w:t>
+            </w:r>
+            <w:proofErr w:type="spellEnd"/>
+            <w:r>
+              <w:rPr>
+                <w:sz w:val="20"/>
+                <w:szCs w:val="20"/>
+              </w:rPr>
+              <w:t> »</w:t>
             </w:r>
           </w:p>
         </w:tc>
@@ -2557,9 +2711,11 @@
             <w:pPr>
               <w:jc w:val="center"/>
             </w:pPr>
+            <w:proofErr w:type="spellStart"/>
             <w:r>
               <w:t>TowerDefense</w:t>
             </w:r>
+            <w:proofErr w:type="spellEnd"/>
           </w:p>
           <w:p>
             <w:pPr>
@@ -2659,7 +2815,23 @@
                 <w:sz w:val="20"/>
                 <w:szCs w:val="20"/>
               </w:rPr>
-              <w:t>dans le répertoire «CostTowerDefense »</w:t>
+              <w:t>dans le répertoire «</w:t>
+            </w:r>
+            <w:proofErr w:type="spellStart"/>
+            <w:r>
+              <w:rPr>
+                <w:sz w:val="20"/>
+                <w:szCs w:val="20"/>
+              </w:rPr>
+              <w:t>CostTowerDefense</w:t>
+            </w:r>
+            <w:proofErr w:type="spellEnd"/>
+            <w:r>
+              <w:rPr>
+                <w:sz w:val="20"/>
+                <w:szCs w:val="20"/>
+              </w:rPr>
+              <w:t> »</w:t>
             </w:r>
           </w:p>
         </w:tc>
@@ -2730,17 +2902,21 @@
             <w:pPr>
               <w:jc w:val="center"/>
             </w:pPr>
+            <w:proofErr w:type="spellStart"/>
             <w:r>
               <w:t>TowerDefense</w:t>
             </w:r>
-          </w:p>
-          <w:p>
-            <w:pPr>
-              <w:jc w:val="center"/>
-            </w:pPr>
+            <w:proofErr w:type="spellEnd"/>
+          </w:p>
+          <w:p>
+            <w:pPr>
+              <w:jc w:val="center"/>
+            </w:pPr>
+            <w:proofErr w:type="spellStart"/>
             <w:r>
               <w:t>Purple</w:t>
             </w:r>
+            <w:proofErr w:type="spellEnd"/>
           </w:p>
         </w:tc>
         <w:tc>
@@ -2832,7 +3008,23 @@
                 <w:sz w:val="20"/>
                 <w:szCs w:val="20"/>
               </w:rPr>
-              <w:t>dans le répertoire «CostTowerDefense »</w:t>
+              <w:t>dans le répertoire «</w:t>
+            </w:r>
+            <w:proofErr w:type="spellStart"/>
+            <w:r>
+              <w:rPr>
+                <w:sz w:val="20"/>
+                <w:szCs w:val="20"/>
+              </w:rPr>
+              <w:t>CostTowerDefense</w:t>
+            </w:r>
+            <w:proofErr w:type="spellEnd"/>
+            <w:r>
+              <w:rPr>
+                <w:sz w:val="20"/>
+                <w:szCs w:val="20"/>
+              </w:rPr>
+              <w:t> »</w:t>
             </w:r>
           </w:p>
         </w:tc>
@@ -2908,9 +3100,11 @@
             <w:pPr>
               <w:jc w:val="center"/>
             </w:pPr>
+            <w:proofErr w:type="spellStart"/>
             <w:r>
               <w:t>TowerDefense</w:t>
             </w:r>
+            <w:proofErr w:type="spellEnd"/>
           </w:p>
           <w:p>
             <w:pPr>
@@ -3015,7 +3209,23 @@
                 <w:sz w:val="20"/>
                 <w:szCs w:val="20"/>
               </w:rPr>
-              <w:t>dans le répertoire «CostTowerDefense »</w:t>
+              <w:t>dans le répertoire «</w:t>
+            </w:r>
+            <w:proofErr w:type="spellStart"/>
+            <w:r>
+              <w:rPr>
+                <w:sz w:val="20"/>
+                <w:szCs w:val="20"/>
+              </w:rPr>
+              <w:t>CostTowerDefense</w:t>
+            </w:r>
+            <w:proofErr w:type="spellEnd"/>
+            <w:r>
+              <w:rPr>
+                <w:sz w:val="20"/>
+                <w:szCs w:val="20"/>
+              </w:rPr>
+              <w:t> »</w:t>
             </w:r>
           </w:p>
         </w:tc>
@@ -3102,17 +3312,21 @@
             <w:pPr>
               <w:jc w:val="center"/>
             </w:pPr>
+            <w:proofErr w:type="spellStart"/>
             <w:r>
               <w:t>TowerDefense</w:t>
             </w:r>
-          </w:p>
-          <w:p>
-            <w:pPr>
-              <w:jc w:val="center"/>
-            </w:pPr>
+            <w:proofErr w:type="spellEnd"/>
+          </w:p>
+          <w:p>
+            <w:pPr>
+              <w:jc w:val="center"/>
+            </w:pPr>
+            <w:proofErr w:type="spellStart"/>
             <w:r>
               <w:t>YellowLongShot</w:t>
             </w:r>
+            <w:proofErr w:type="spellEnd"/>
           </w:p>
         </w:tc>
         <w:tc>
@@ -3204,7 +3418,23 @@
                 <w:sz w:val="20"/>
                 <w:szCs w:val="20"/>
               </w:rPr>
-              <w:t>dans le répertoire «CostTowerDefense »</w:t>
+              <w:t>dans le répertoire «</w:t>
+            </w:r>
+            <w:proofErr w:type="spellStart"/>
+            <w:r>
+              <w:rPr>
+                <w:sz w:val="20"/>
+                <w:szCs w:val="20"/>
+              </w:rPr>
+              <w:t>CostTowerDefense</w:t>
+            </w:r>
+            <w:proofErr w:type="spellEnd"/>
+            <w:r>
+              <w:rPr>
+                <w:sz w:val="20"/>
+                <w:szCs w:val="20"/>
+              </w:rPr>
+              <w:t> »</w:t>
             </w:r>
           </w:p>
         </w:tc>
@@ -3266,9 +3496,11 @@
             <w:r>
               <w:t xml:space="preserve"> d’un cran par rapport à la </w:t>
             </w:r>
+            <w:proofErr w:type="spellStart"/>
             <w:r>
               <w:t>TowerDefenseYellow</w:t>
             </w:r>
+            <w:proofErr w:type="spellEnd"/>
             <w:r>
               <w:t>.</w:t>
             </w:r>
@@ -3292,17 +3524,21 @@
             <w:pPr>
               <w:jc w:val="center"/>
             </w:pPr>
+            <w:proofErr w:type="spellStart"/>
             <w:r>
               <w:t>TowerDefense</w:t>
             </w:r>
-          </w:p>
-          <w:p>
-            <w:pPr>
-              <w:jc w:val="center"/>
-            </w:pPr>
+            <w:proofErr w:type="spellEnd"/>
+          </w:p>
+          <w:p>
+            <w:pPr>
+              <w:jc w:val="center"/>
+            </w:pPr>
+            <w:proofErr w:type="spellStart"/>
             <w:r>
               <w:t>OrangeLongShot</w:t>
             </w:r>
+            <w:proofErr w:type="spellEnd"/>
           </w:p>
         </w:tc>
         <w:tc>
@@ -3394,7 +3630,23 @@
                 <w:sz w:val="20"/>
                 <w:szCs w:val="20"/>
               </w:rPr>
-              <w:t>dans le répertoire «CostTowerDefense »</w:t>
+              <w:t>dans le répertoire «</w:t>
+            </w:r>
+            <w:proofErr w:type="spellStart"/>
+            <w:r>
+              <w:rPr>
+                <w:sz w:val="20"/>
+                <w:szCs w:val="20"/>
+              </w:rPr>
+              <w:t>CostTowerDefense</w:t>
+            </w:r>
+            <w:proofErr w:type="spellEnd"/>
+            <w:r>
+              <w:rPr>
+                <w:sz w:val="20"/>
+                <w:szCs w:val="20"/>
+              </w:rPr>
+              <w:t> »</w:t>
             </w:r>
           </w:p>
         </w:tc>
@@ -3450,9 +3702,11 @@
             <w:r>
               <w:t xml:space="preserve">Cadence de tirs faible mais dégâts plus important. De plus, la portée est augmentée d’un cran par rapport à la </w:t>
             </w:r>
+            <w:proofErr w:type="spellStart"/>
             <w:r>
               <w:t>TowerDefenseOrange</w:t>
             </w:r>
+            <w:proofErr w:type="spellEnd"/>
           </w:p>
         </w:tc>
       </w:tr>
@@ -3483,17 +3737,21 @@
             <w:pPr>
               <w:jc w:val="center"/>
             </w:pPr>
+            <w:proofErr w:type="spellStart"/>
             <w:r>
               <w:t>TowerDefense</w:t>
             </w:r>
-          </w:p>
-          <w:p>
-            <w:pPr>
-              <w:jc w:val="center"/>
-            </w:pPr>
+            <w:proofErr w:type="spellEnd"/>
+          </w:p>
+          <w:p>
+            <w:pPr>
+              <w:jc w:val="center"/>
+            </w:pPr>
+            <w:proofErr w:type="spellStart"/>
             <w:r>
               <w:t>PurpleLongShot</w:t>
             </w:r>
+            <w:proofErr w:type="spellEnd"/>
           </w:p>
         </w:tc>
         <w:tc>
@@ -3595,7 +3853,23 @@
                 <w:sz w:val="20"/>
                 <w:szCs w:val="20"/>
               </w:rPr>
-              <w:t>dans le répertoire «CostTowerDefense »</w:t>
+              <w:t>dans le répertoire «</w:t>
+            </w:r>
+            <w:proofErr w:type="spellStart"/>
+            <w:r>
+              <w:rPr>
+                <w:sz w:val="20"/>
+                <w:szCs w:val="20"/>
+              </w:rPr>
+              <w:t>CostTowerDefense</w:t>
+            </w:r>
+            <w:proofErr w:type="spellEnd"/>
+            <w:r>
+              <w:rPr>
+                <w:sz w:val="20"/>
+                <w:szCs w:val="20"/>
+              </w:rPr>
+              <w:t> »</w:t>
             </w:r>
           </w:p>
         </w:tc>
@@ -3656,9 +3930,11 @@
             <w:r>
               <w:t xml:space="preserve">Divise la vitesse des Monstres par deux et inflige des dégâts modérés si ces derniers sont au centre d’une case. De plus, la portée est augmentée d’un cran par rapport à la </w:t>
             </w:r>
+            <w:proofErr w:type="spellStart"/>
             <w:r>
               <w:t>TowerDefensePurple</w:t>
             </w:r>
+            <w:proofErr w:type="spellEnd"/>
             <w:r>
               <w:t>.</w:t>
             </w:r>
@@ -3687,17 +3963,21 @@
             <w:pPr>
               <w:jc w:val="center"/>
             </w:pPr>
+            <w:proofErr w:type="spellStart"/>
             <w:r>
               <w:t>TowerDefense</w:t>
             </w:r>
-          </w:p>
-          <w:p>
-            <w:pPr>
-              <w:jc w:val="center"/>
-            </w:pPr>
+            <w:proofErr w:type="spellEnd"/>
+          </w:p>
+          <w:p>
+            <w:pPr>
+              <w:jc w:val="center"/>
+            </w:pPr>
+            <w:proofErr w:type="spellStart"/>
             <w:r>
               <w:t>RicochetMediumLevel</w:t>
             </w:r>
+            <w:proofErr w:type="spellEnd"/>
           </w:p>
         </w:tc>
         <w:tc>
@@ -3778,7 +4058,23 @@
                 <w:sz w:val="20"/>
                 <w:szCs w:val="20"/>
               </w:rPr>
-              <w:t>Modifiable: Voir le fichier «CostTowerDefenseRicochetMediumLevel.txt» dans le répertoire «CostTowerDefense »</w:t>
+              <w:t>Modifiable: Voir le fichier «CostTowerDefenseRicochetMediumLevel.txt» dans le répertoire «</w:t>
+            </w:r>
+            <w:proofErr w:type="spellStart"/>
+            <w:r>
+              <w:rPr>
+                <w:sz w:val="20"/>
+                <w:szCs w:val="20"/>
+              </w:rPr>
+              <w:t>CostTowerDefense</w:t>
+            </w:r>
+            <w:proofErr w:type="spellEnd"/>
+            <w:r>
+              <w:rPr>
+                <w:sz w:val="20"/>
+                <w:szCs w:val="20"/>
+              </w:rPr>
+              <w:t> »</w:t>
             </w:r>
           </w:p>
         </w:tc>
@@ -3872,17 +4168,21 @@
             <w:pPr>
               <w:jc w:val="center"/>
             </w:pPr>
+            <w:proofErr w:type="spellStart"/>
             <w:r>
               <w:t>TowerDefense</w:t>
             </w:r>
-          </w:p>
-          <w:p>
-            <w:pPr>
-              <w:jc w:val="center"/>
-            </w:pPr>
+            <w:proofErr w:type="spellEnd"/>
+          </w:p>
+          <w:p>
+            <w:pPr>
+              <w:jc w:val="center"/>
+            </w:pPr>
+            <w:proofErr w:type="spellStart"/>
             <w:r>
               <w:t>YellowSniper</w:t>
             </w:r>
+            <w:proofErr w:type="spellEnd"/>
           </w:p>
         </w:tc>
         <w:tc>
@@ -3979,7 +4279,23 @@
                 <w:sz w:val="20"/>
                 <w:szCs w:val="20"/>
               </w:rPr>
-              <w:t>dans le répertoire «CostTowerDefense »</w:t>
+              <w:t>dans le répertoire «</w:t>
+            </w:r>
+            <w:proofErr w:type="spellStart"/>
+            <w:r>
+              <w:rPr>
+                <w:sz w:val="20"/>
+                <w:szCs w:val="20"/>
+              </w:rPr>
+              <w:t>CostTowerDefense</w:t>
+            </w:r>
+            <w:proofErr w:type="spellEnd"/>
+            <w:r>
+              <w:rPr>
+                <w:sz w:val="20"/>
+                <w:szCs w:val="20"/>
+              </w:rPr>
+              <w:t> »</w:t>
             </w:r>
           </w:p>
         </w:tc>
@@ -4055,17 +4371,21 @@
             <w:pPr>
               <w:jc w:val="center"/>
             </w:pPr>
+            <w:proofErr w:type="spellStart"/>
             <w:r>
               <w:t>TowerDefense</w:t>
             </w:r>
-          </w:p>
-          <w:p>
-            <w:pPr>
-              <w:jc w:val="center"/>
-            </w:pPr>
+            <w:proofErr w:type="spellEnd"/>
+          </w:p>
+          <w:p>
+            <w:pPr>
+              <w:jc w:val="center"/>
+            </w:pPr>
+            <w:proofErr w:type="spellStart"/>
             <w:r>
               <w:t>OrangeSniper</w:t>
             </w:r>
+            <w:proofErr w:type="spellEnd"/>
           </w:p>
         </w:tc>
         <w:tc>
@@ -4162,7 +4482,23 @@
                 <w:sz w:val="20"/>
                 <w:szCs w:val="20"/>
               </w:rPr>
-              <w:t>dans le répertoire «CostTowerDefense »</w:t>
+              <w:t>dans le répertoire «</w:t>
+            </w:r>
+            <w:proofErr w:type="spellStart"/>
+            <w:r>
+              <w:rPr>
+                <w:sz w:val="20"/>
+                <w:szCs w:val="20"/>
+              </w:rPr>
+              <w:t>CostTowerDefense</w:t>
+            </w:r>
+            <w:proofErr w:type="spellEnd"/>
+            <w:r>
+              <w:rPr>
+                <w:sz w:val="20"/>
+                <w:szCs w:val="20"/>
+              </w:rPr>
+              <w:t> »</w:t>
             </w:r>
           </w:p>
         </w:tc>
@@ -4238,17 +4574,21 @@
             <w:pPr>
               <w:jc w:val="center"/>
             </w:pPr>
+            <w:proofErr w:type="spellStart"/>
             <w:r>
               <w:t>TowerDefense</w:t>
             </w:r>
-          </w:p>
-          <w:p>
-            <w:pPr>
-              <w:jc w:val="center"/>
-            </w:pPr>
+            <w:proofErr w:type="spellEnd"/>
+          </w:p>
+          <w:p>
+            <w:pPr>
+              <w:jc w:val="center"/>
+            </w:pPr>
+            <w:proofErr w:type="spellStart"/>
             <w:r>
               <w:t>PurpleSniper</w:t>
             </w:r>
+            <w:proofErr w:type="spellEnd"/>
           </w:p>
         </w:tc>
         <w:tc>
@@ -4345,7 +4685,23 @@
                 <w:sz w:val="20"/>
                 <w:szCs w:val="20"/>
               </w:rPr>
-              <w:t>dans le répertoire «CostTowerDefense »</w:t>
+              <w:t>dans le répertoire «</w:t>
+            </w:r>
+            <w:proofErr w:type="spellStart"/>
+            <w:r>
+              <w:rPr>
+                <w:sz w:val="20"/>
+                <w:szCs w:val="20"/>
+              </w:rPr>
+              <w:t>CostTowerDefense</w:t>
+            </w:r>
+            <w:proofErr w:type="spellEnd"/>
+            <w:r>
+              <w:rPr>
+                <w:sz w:val="20"/>
+                <w:szCs w:val="20"/>
+              </w:rPr>
+              <w:t> »</w:t>
             </w:r>
           </w:p>
         </w:tc>
@@ -4425,25 +4781,31 @@
             <w:pPr>
               <w:jc w:val="center"/>
             </w:pPr>
+            <w:proofErr w:type="spellStart"/>
             <w:r>
               <w:t>TowerDefense</w:t>
             </w:r>
-          </w:p>
-          <w:p>
-            <w:pPr>
-              <w:jc w:val="center"/>
-            </w:pPr>
+            <w:proofErr w:type="spellEnd"/>
+          </w:p>
+          <w:p>
+            <w:pPr>
+              <w:jc w:val="center"/>
+            </w:pPr>
+            <w:proofErr w:type="spellStart"/>
             <w:r>
               <w:t>RicochetHigh</w:t>
             </w:r>
-          </w:p>
-          <w:p>
-            <w:pPr>
-              <w:jc w:val="center"/>
-            </w:pPr>
+            <w:proofErr w:type="spellEnd"/>
+          </w:p>
+          <w:p>
+            <w:pPr>
+              <w:jc w:val="center"/>
+            </w:pPr>
+            <w:proofErr w:type="spellStart"/>
             <w:r>
               <w:t>Level</w:t>
             </w:r>
+            <w:proofErr w:type="spellEnd"/>
           </w:p>
         </w:tc>
         <w:tc>
@@ -4524,7 +4886,23 @@
                 <w:sz w:val="20"/>
                 <w:szCs w:val="20"/>
               </w:rPr>
-              <w:t>Modifiable: Voir le fichier «CostTowerDefenseRicochetHighLevel.txt» dans le répertoire «CostTowerDefense »</w:t>
+              <w:t>Modifiable: Voir le fichier «CostTowerDefenseRicochetHighLevel.txt» dans le répertoire «</w:t>
+            </w:r>
+            <w:proofErr w:type="spellStart"/>
+            <w:r>
+              <w:rPr>
+                <w:sz w:val="20"/>
+                <w:szCs w:val="20"/>
+              </w:rPr>
+              <w:t>CostTowerDefense</w:t>
+            </w:r>
+            <w:proofErr w:type="spellEnd"/>
+            <w:r>
+              <w:rPr>
+                <w:sz w:val="20"/>
+                <w:szCs w:val="20"/>
+              </w:rPr>
+              <w:t> »</w:t>
             </w:r>
           </w:p>
         </w:tc>
@@ -4623,16 +5001,7 @@
       </w:pPr>
       <w:bookmarkStart w:id="9" w:name="_Toc470111225"/>
       <w:r>
-        <w:t>3.2.1</w:t>
-      </w:r>
-      <w:r>
-        <w:t>-</w:t>
-      </w:r>
-      <w:r>
-        <w:t>Bestiaire</w:t>
-      </w:r>
-      <w:r>
-        <w:t>:</w:t>
+        <w:t>3.2.1-Bestiaire:</w:t>
       </w:r>
       <w:bookmarkEnd w:id="9"/>
     </w:p>
@@ -4864,6 +5233,7 @@
                 <w:szCs w:val="28"/>
               </w:rPr>
             </w:pPr>
+            <w:proofErr w:type="spellStart"/>
             <w:r>
               <w:rPr>
                 <w:sz w:val="28"/>
@@ -4871,6 +5241,7 @@
               </w:rPr>
               <w:t>Fast</w:t>
             </w:r>
+            <w:proofErr w:type="spellEnd"/>
           </w:p>
           <w:p>
             <w:pPr>
@@ -4998,6 +5369,7 @@
               </w:rPr>
               <w:t>dans le répertoire «</w:t>
             </w:r>
+            <w:proofErr w:type="spellStart"/>
             <w:r>
               <w:rPr>
                 <w:sz w:val="20"/>
@@ -5005,6 +5377,7 @@
               </w:rPr>
               <w:t>RewardMonstre</w:t>
             </w:r>
+            <w:proofErr w:type="spellEnd"/>
             <w:r>
               <w:rPr>
                 <w:sz w:val="20"/>
@@ -5059,6 +5432,7 @@
               </w:rPr>
               <w:t>dans le répertoire «</w:t>
             </w:r>
+            <w:proofErr w:type="spellStart"/>
             <w:r>
               <w:rPr>
                 <w:sz w:val="20"/>
@@ -5066,6 +5440,7 @@
               </w:rPr>
               <w:t>InitialLifeMonstre</w:t>
             </w:r>
+            <w:proofErr w:type="spellEnd"/>
             <w:r>
               <w:rPr>
                 <w:sz w:val="20"/>
@@ -5163,6 +5538,7 @@
                 <w:szCs w:val="28"/>
               </w:rPr>
             </w:pPr>
+            <w:proofErr w:type="spellStart"/>
             <w:r>
               <w:rPr>
                 <w:sz w:val="28"/>
@@ -5170,6 +5546,7 @@
               </w:rPr>
               <w:t>Strong</w:t>
             </w:r>
+            <w:proofErr w:type="spellEnd"/>
           </w:p>
           <w:p>
             <w:pPr>
@@ -5303,6 +5680,7 @@
               </w:rPr>
               <w:t>dans le répertoire «</w:t>
             </w:r>
+            <w:proofErr w:type="spellStart"/>
             <w:r>
               <w:rPr>
                 <w:sz w:val="20"/>
@@ -5310,6 +5688,7 @@
               </w:rPr>
               <w:t>RewardMonstre</w:t>
             </w:r>
+            <w:proofErr w:type="spellEnd"/>
             <w:r>
               <w:rPr>
                 <w:sz w:val="20"/>
@@ -5364,6 +5743,7 @@
               </w:rPr>
               <w:t>dans le répertoire «</w:t>
             </w:r>
+            <w:proofErr w:type="spellStart"/>
             <w:r>
               <w:rPr>
                 <w:sz w:val="20"/>
@@ -5371,6 +5751,7 @@
               </w:rPr>
               <w:t>InitialLifeMonstre</w:t>
             </w:r>
+            <w:proofErr w:type="spellEnd"/>
             <w:r>
               <w:rPr>
                 <w:sz w:val="20"/>
@@ -5399,10 +5780,7 @@
               <w:jc w:val="center"/>
             </w:pPr>
             <w:r>
-              <w:t xml:space="preserve">Vitesse initiale </w:t>
-            </w:r>
-            <w:r>
-              <w:t>faible</w:t>
+              <w:t>Vitesse initiale faible</w:t>
             </w:r>
           </w:p>
         </w:tc>
@@ -5433,13 +5811,7 @@
               <w:t>Résistant</w:t>
             </w:r>
             <w:r>
-              <w:t xml:space="preserve"> </w:t>
-            </w:r>
-            <w:r>
-              <w:t>mais peu</w:t>
-            </w:r>
-            <w:r>
-              <w:t xml:space="preserve"> rapide</w:t>
+              <w:t xml:space="preserve"> mais peu rapide</w:t>
             </w:r>
           </w:p>
         </w:tc>
@@ -5487,6 +5859,7 @@
                 <w:szCs w:val="28"/>
               </w:rPr>
             </w:pPr>
+            <w:proofErr w:type="spellStart"/>
             <w:r>
               <w:rPr>
                 <w:sz w:val="28"/>
@@ -5494,15 +5867,17 @@
               </w:rPr>
               <w:t>Explosed</w:t>
             </w:r>
-          </w:p>
-          <w:p>
-            <w:pPr>
-              <w:jc w:val="center"/>
-              <w:rPr>
-                <w:sz w:val="28"/>
-                <w:szCs w:val="28"/>
-              </w:rPr>
-            </w:pPr>
+            <w:proofErr w:type="spellEnd"/>
+          </w:p>
+          <w:p>
+            <w:pPr>
+              <w:jc w:val="center"/>
+              <w:rPr>
+                <w:sz w:val="28"/>
+                <w:szCs w:val="28"/>
+              </w:rPr>
+            </w:pPr>
+            <w:proofErr w:type="spellStart"/>
             <w:r>
               <w:rPr>
                 <w:sz w:val="28"/>
@@ -5510,6 +5885,7 @@
               </w:rPr>
               <w:t>Fast</w:t>
             </w:r>
+            <w:proofErr w:type="spellEnd"/>
           </w:p>
           <w:p>
             <w:pPr>
@@ -5648,6 +6024,7 @@
               </w:rPr>
               <w:t>dans le répertoire «</w:t>
             </w:r>
+            <w:proofErr w:type="spellStart"/>
             <w:r>
               <w:rPr>
                 <w:sz w:val="20"/>
@@ -5655,6 +6032,7 @@
               </w:rPr>
               <w:t>RewardMonstre</w:t>
             </w:r>
+            <w:proofErr w:type="spellEnd"/>
             <w:r>
               <w:rPr>
                 <w:sz w:val="20"/>
@@ -5709,6 +6087,7 @@
               </w:rPr>
               <w:t>dans le répertoire «</w:t>
             </w:r>
+            <w:proofErr w:type="spellStart"/>
             <w:r>
               <w:rPr>
                 <w:sz w:val="20"/>
@@ -5716,6 +6095,7 @@
               </w:rPr>
               <w:t>InitialLifeMonstre</w:t>
             </w:r>
+            <w:proofErr w:type="spellEnd"/>
             <w:r>
               <w:rPr>
                 <w:sz w:val="20"/>
@@ -5762,10 +6142,7 @@
               <w:jc w:val="center"/>
             </w:pPr>
             <w:r>
-              <w:t>Rapide mais peu résistant</w:t>
-            </w:r>
-            <w:r>
-              <w:t>. De plus, il e</w:t>
+              <w:t>Rapide mais peu résistant. De plus, il e</w:t>
             </w:r>
             <w:r>
               <w:t>xplose lorsqu’il</w:t>
@@ -5841,6 +6218,7 @@
                 <w:szCs w:val="28"/>
               </w:rPr>
             </w:pPr>
+            <w:proofErr w:type="spellStart"/>
             <w:r>
               <w:rPr>
                 <w:sz w:val="28"/>
@@ -5848,15 +6226,17 @@
               </w:rPr>
               <w:t>Explosed</w:t>
             </w:r>
-          </w:p>
-          <w:p>
-            <w:pPr>
-              <w:jc w:val="center"/>
-              <w:rPr>
-                <w:sz w:val="28"/>
-                <w:szCs w:val="28"/>
-              </w:rPr>
-            </w:pPr>
+            <w:proofErr w:type="spellEnd"/>
+          </w:p>
+          <w:p>
+            <w:pPr>
+              <w:jc w:val="center"/>
+              <w:rPr>
+                <w:sz w:val="28"/>
+                <w:szCs w:val="28"/>
+              </w:rPr>
+            </w:pPr>
+            <w:proofErr w:type="spellStart"/>
             <w:r>
               <w:rPr>
                 <w:sz w:val="28"/>
@@ -5864,6 +6244,7 @@
               </w:rPr>
               <w:t>Strong</w:t>
             </w:r>
+            <w:proofErr w:type="spellEnd"/>
           </w:p>
           <w:p>
             <w:pPr>
@@ -6007,6 +6388,7 @@
               </w:rPr>
               <w:t>dans le répertoire «</w:t>
             </w:r>
+            <w:proofErr w:type="spellStart"/>
             <w:r>
               <w:rPr>
                 <w:sz w:val="20"/>
@@ -6014,6 +6396,7 @@
               </w:rPr>
               <w:t>RewardMonstre</w:t>
             </w:r>
+            <w:proofErr w:type="spellEnd"/>
             <w:r>
               <w:rPr>
                 <w:sz w:val="20"/>
@@ -6068,6 +6451,7 @@
               </w:rPr>
               <w:t>dans le répertoire «</w:t>
             </w:r>
+            <w:proofErr w:type="spellStart"/>
             <w:r>
               <w:rPr>
                 <w:sz w:val="20"/>
@@ -6075,6 +6459,7 @@
               </w:rPr>
               <w:t>InitialLifeMonstre</w:t>
             </w:r>
+            <w:proofErr w:type="spellEnd"/>
             <w:r>
               <w:rPr>
                 <w:sz w:val="20"/>
@@ -6176,6 +6561,7 @@
                 <w:szCs w:val="28"/>
               </w:rPr>
             </w:pPr>
+            <w:proofErr w:type="spellStart"/>
             <w:r>
               <w:rPr>
                 <w:sz w:val="28"/>
@@ -6183,15 +6569,17 @@
               </w:rPr>
               <w:t>Regeneration</w:t>
             </w:r>
-          </w:p>
-          <w:p>
-            <w:pPr>
-              <w:jc w:val="center"/>
-              <w:rPr>
-                <w:sz w:val="28"/>
-                <w:szCs w:val="28"/>
-              </w:rPr>
-            </w:pPr>
+            <w:proofErr w:type="spellEnd"/>
+          </w:p>
+          <w:p>
+            <w:pPr>
+              <w:jc w:val="center"/>
+              <w:rPr>
+                <w:sz w:val="28"/>
+                <w:szCs w:val="28"/>
+              </w:rPr>
+            </w:pPr>
+            <w:proofErr w:type="spellStart"/>
             <w:r>
               <w:rPr>
                 <w:sz w:val="28"/>
@@ -6199,6 +6587,7 @@
               </w:rPr>
               <w:t>Fast</w:t>
             </w:r>
+            <w:proofErr w:type="spellEnd"/>
           </w:p>
           <w:p>
             <w:pPr>
@@ -6332,6 +6721,7 @@
               </w:rPr>
               <w:t>dans le répertoire «</w:t>
             </w:r>
+            <w:proofErr w:type="spellStart"/>
             <w:r>
               <w:rPr>
                 <w:sz w:val="20"/>
@@ -6339,6 +6729,7 @@
               </w:rPr>
               <w:t>RewardMonstre</w:t>
             </w:r>
+            <w:proofErr w:type="spellEnd"/>
             <w:r>
               <w:rPr>
                 <w:sz w:val="20"/>
@@ -6393,6 +6784,7 @@
               </w:rPr>
               <w:t>dans le répertoire «</w:t>
             </w:r>
+            <w:proofErr w:type="spellStart"/>
             <w:r>
               <w:rPr>
                 <w:sz w:val="20"/>
@@ -6400,6 +6792,7 @@
               </w:rPr>
               <w:t>InitialLifeMonstre</w:t>
             </w:r>
+            <w:proofErr w:type="spellEnd"/>
             <w:r>
               <w:rPr>
                 <w:sz w:val="20"/>
@@ -6441,19 +6834,7 @@
               <w:jc w:val="center"/>
             </w:pPr>
             <w:r>
-              <w:t xml:space="preserve">Rapide mais peu résistant. De plus, il </w:t>
-            </w:r>
-            <w:r>
-              <w:t xml:space="preserve">se régénère </w:t>
-            </w:r>
-            <w:r>
-              <w:t>si ces derniers sont au centre d’une case</w:t>
-            </w:r>
-            <w:r>
-              <w:t xml:space="preserve">. Ainsi, ils regagnent 10 points de vie à chaque fois qu’ils </w:t>
-            </w:r>
-            <w:r>
-              <w:t>sont au centre d’une case</w:t>
+              <w:t>Rapide mais peu résistant. De plus, il se régénère si ces derniers sont au centre d’une case. Ainsi, ils regagnent 10 points de vie à chaque fois qu’ils sont au centre d’une case</w:t>
             </w:r>
           </w:p>
           <w:p>
@@ -6506,6 +6887,7 @@
                 <w:szCs w:val="28"/>
               </w:rPr>
             </w:pPr>
+            <w:proofErr w:type="spellStart"/>
             <w:r>
               <w:rPr>
                 <w:sz w:val="28"/>
@@ -6513,15 +6895,17 @@
               </w:rPr>
               <w:t>Regeneration</w:t>
             </w:r>
-          </w:p>
-          <w:p>
-            <w:pPr>
-              <w:jc w:val="center"/>
-              <w:rPr>
-                <w:sz w:val="28"/>
-                <w:szCs w:val="28"/>
-              </w:rPr>
-            </w:pPr>
+            <w:proofErr w:type="spellEnd"/>
+          </w:p>
+          <w:p>
+            <w:pPr>
+              <w:jc w:val="center"/>
+              <w:rPr>
+                <w:sz w:val="28"/>
+                <w:szCs w:val="28"/>
+              </w:rPr>
+            </w:pPr>
+            <w:proofErr w:type="spellStart"/>
             <w:r>
               <w:rPr>
                 <w:sz w:val="28"/>
@@ -6529,6 +6913,7 @@
               </w:rPr>
               <w:t>Strong</w:t>
             </w:r>
+            <w:proofErr w:type="spellEnd"/>
           </w:p>
           <w:p>
             <w:pPr>
@@ -6667,6 +7052,7 @@
               </w:rPr>
               <w:t>dans le répertoire «</w:t>
             </w:r>
+            <w:proofErr w:type="spellStart"/>
             <w:r>
               <w:rPr>
                 <w:sz w:val="20"/>
@@ -6674,6 +7060,7 @@
               </w:rPr>
               <w:t>RewardMonstre</w:t>
             </w:r>
+            <w:proofErr w:type="spellEnd"/>
             <w:r>
               <w:rPr>
                 <w:sz w:val="20"/>
@@ -6728,6 +7115,7 @@
               </w:rPr>
               <w:t>dans le répertoire «</w:t>
             </w:r>
+            <w:proofErr w:type="spellStart"/>
             <w:r>
               <w:rPr>
                 <w:sz w:val="20"/>
@@ -6735,6 +7123,7 @@
               </w:rPr>
               <w:t>InitialLifeMonstre</w:t>
             </w:r>
+            <w:proofErr w:type="spellEnd"/>
             <w:r>
               <w:rPr>
                 <w:sz w:val="20"/>
@@ -6823,6 +7212,7 @@
                 <w:szCs w:val="28"/>
               </w:rPr>
             </w:pPr>
+            <w:proofErr w:type="spellStart"/>
             <w:r>
               <w:rPr>
                 <w:sz w:val="28"/>
@@ -6830,15 +7220,17 @@
               </w:rPr>
               <w:t>Thief</w:t>
             </w:r>
-          </w:p>
-          <w:p>
-            <w:pPr>
-              <w:jc w:val="center"/>
-              <w:rPr>
-                <w:sz w:val="28"/>
-                <w:szCs w:val="28"/>
-              </w:rPr>
-            </w:pPr>
+            <w:proofErr w:type="spellEnd"/>
+          </w:p>
+          <w:p>
+            <w:pPr>
+              <w:jc w:val="center"/>
+              <w:rPr>
+                <w:sz w:val="28"/>
+                <w:szCs w:val="28"/>
+              </w:rPr>
+            </w:pPr>
+            <w:proofErr w:type="spellStart"/>
             <w:r>
               <w:rPr>
                 <w:sz w:val="28"/>
@@ -6846,6 +7238,7 @@
               </w:rPr>
               <w:t>Fast</w:t>
             </w:r>
+            <w:proofErr w:type="spellEnd"/>
           </w:p>
           <w:p>
             <w:pPr>
@@ -6974,6 +7367,7 @@
               </w:rPr>
               <w:t>dans le répertoire «</w:t>
             </w:r>
+            <w:proofErr w:type="spellStart"/>
             <w:r>
               <w:rPr>
                 <w:sz w:val="20"/>
@@ -6981,6 +7375,7 @@
               </w:rPr>
               <w:t>RewardMonstre</w:t>
             </w:r>
+            <w:proofErr w:type="spellEnd"/>
             <w:r>
               <w:rPr>
                 <w:sz w:val="20"/>
@@ -7035,6 +7430,7 @@
               </w:rPr>
               <w:t>dans le répertoire «</w:t>
             </w:r>
+            <w:proofErr w:type="spellStart"/>
             <w:r>
               <w:rPr>
                 <w:sz w:val="20"/>
@@ -7042,6 +7438,7 @@
               </w:rPr>
               <w:t>InitialLifeMonstre</w:t>
             </w:r>
+            <w:proofErr w:type="spellEnd"/>
             <w:r>
               <w:rPr>
                 <w:sz w:val="20"/>
@@ -7088,39 +7485,29 @@
               <w:jc w:val="center"/>
             </w:pPr>
             <w:r>
-              <w:t>Rapide mais peu résistant</w:t>
+              <w:t>Rapide mais peu résistant.</w:t>
+            </w:r>
+            <w:r>
+              <w:t xml:space="preserve"> De plus, il vole l’argent du Joueur s’il arrive au bout du chemin</w:t>
             </w:r>
             <w:r>
               <w:t>.</w:t>
             </w:r>
-            <w:r>
-              <w:t xml:space="preserve"> </w:t>
-            </w:r>
-            <w:r>
-              <w:t xml:space="preserve">De plus, il </w:t>
-            </w:r>
-            <w:r>
-              <w:t xml:space="preserve">vole l’argent du Joueur </w:t>
-            </w:r>
-            <w:r>
-              <w:t>s’</w:t>
-            </w:r>
-            <w:r>
-              <w:t>il arrive</w:t>
-            </w:r>
-            <w:r>
-              <w:t xml:space="preserve"> au bout du chemin</w:t>
-            </w:r>
-            <w:r>
-              <w:t>.</w:t>
-            </w:r>
-          </w:p>
-          <w:p>
-            <w:pPr>
-              <w:jc w:val="center"/>
-            </w:pPr>
-            <w:r>
-              <w:t>Le montant de l’argent dérobé par ce Monstre est de 20. Aussi, ils sont un peu plus résistant que les FastMonstres mais infligent moins de dégâts</w:t>
+          </w:p>
+          <w:p>
+            <w:pPr>
+              <w:jc w:val="center"/>
+            </w:pPr>
+            <w:r>
+              <w:t xml:space="preserve">Le montant de l’argent dérobé par ce Monstre est de 20. Aussi, ils sont un peu plus résistant que les </w:t>
+            </w:r>
+            <w:proofErr w:type="spellStart"/>
+            <w:r>
+              <w:t>FastMonstres</w:t>
+            </w:r>
+            <w:proofErr w:type="spellEnd"/>
+            <w:r>
+              <w:t xml:space="preserve"> mais infligent moins de dégâts</w:t>
             </w:r>
           </w:p>
         </w:tc>
@@ -7159,6 +7546,7 @@
                 <w:szCs w:val="28"/>
               </w:rPr>
             </w:pPr>
+            <w:proofErr w:type="spellStart"/>
             <w:r>
               <w:rPr>
                 <w:sz w:val="28"/>
@@ -7166,15 +7554,17 @@
               </w:rPr>
               <w:t>Thief</w:t>
             </w:r>
-          </w:p>
-          <w:p>
-            <w:pPr>
-              <w:jc w:val="center"/>
-              <w:rPr>
-                <w:sz w:val="28"/>
-                <w:szCs w:val="28"/>
-              </w:rPr>
-            </w:pPr>
+            <w:proofErr w:type="spellEnd"/>
+          </w:p>
+          <w:p>
+            <w:pPr>
+              <w:jc w:val="center"/>
+              <w:rPr>
+                <w:sz w:val="28"/>
+                <w:szCs w:val="28"/>
+              </w:rPr>
+            </w:pPr>
+            <w:proofErr w:type="spellStart"/>
             <w:r>
               <w:rPr>
                 <w:sz w:val="28"/>
@@ -7182,6 +7572,7 @@
               </w:rPr>
               <w:t>Strong</w:t>
             </w:r>
+            <w:proofErr w:type="spellEnd"/>
           </w:p>
           <w:p>
             <w:pPr>
@@ -7299,6 +7690,7 @@
               </w:rPr>
               <w:t>.txt» dans le répertoire «</w:t>
             </w:r>
+            <w:proofErr w:type="spellStart"/>
             <w:r>
               <w:rPr>
                 <w:sz w:val="20"/>
@@ -7306,6 +7698,7 @@
               </w:rPr>
               <w:t>RewardMonstre</w:t>
             </w:r>
+            <w:proofErr w:type="spellEnd"/>
             <w:r>
               <w:rPr>
                 <w:sz w:val="20"/>
@@ -7368,6 +7761,7 @@
               <w:lastRenderedPageBreak/>
               <w:t>«</w:t>
             </w:r>
+            <w:proofErr w:type="spellStart"/>
             <w:r>
               <w:rPr>
                 <w:sz w:val="20"/>
@@ -7375,6 +7769,7 @@
               </w:rPr>
               <w:t>InitialLifeMonstre</w:t>
             </w:r>
+            <w:proofErr w:type="spellEnd"/>
             <w:r>
               <w:rPr>
                 <w:sz w:val="20"/>
@@ -7423,13 +7818,15 @@
             </w:r>
             <w:r>
               <w:lastRenderedPageBreak/>
-              <w:t>de 20. Aussi, ils sont un</w:t>
-            </w:r>
-            <w:r>
-              <w:t xml:space="preserve"> peu plus résistant que les Strong</w:t>
-            </w:r>
-            <w:r>
-              <w:t>Monstres mais infligent moins de dégâts</w:t>
+              <w:t xml:space="preserve">de 20. Aussi, ils sont un peu plus résistant que les </w:t>
+            </w:r>
+            <w:proofErr w:type="spellStart"/>
+            <w:r>
+              <w:t>StrongMonstres</w:t>
+            </w:r>
+            <w:proofErr w:type="spellEnd"/>
+            <w:r>
+              <w:t xml:space="preserve"> mais infligent moins de dégâts</w:t>
             </w:r>
           </w:p>
         </w:tc>
@@ -7468,6 +7865,7 @@
                 <w:szCs w:val="28"/>
               </w:rPr>
             </w:pPr>
+            <w:proofErr w:type="spellStart"/>
             <w:r>
               <w:rPr>
                 <w:sz w:val="28"/>
@@ -7475,15 +7873,17 @@
               </w:rPr>
               <w:t>Regeneration</w:t>
             </w:r>
-          </w:p>
-          <w:p>
-            <w:pPr>
-              <w:jc w:val="center"/>
-              <w:rPr>
-                <w:sz w:val="28"/>
-                <w:szCs w:val="28"/>
-              </w:rPr>
-            </w:pPr>
+            <w:proofErr w:type="spellEnd"/>
+          </w:p>
+          <w:p>
+            <w:pPr>
+              <w:jc w:val="center"/>
+              <w:rPr>
+                <w:sz w:val="28"/>
+                <w:szCs w:val="28"/>
+              </w:rPr>
+            </w:pPr>
+            <w:proofErr w:type="spellStart"/>
             <w:r>
               <w:rPr>
                 <w:sz w:val="28"/>
@@ -7491,15 +7891,17 @@
               </w:rPr>
               <w:t>Explosed</w:t>
             </w:r>
-          </w:p>
-          <w:p>
-            <w:pPr>
-              <w:jc w:val="center"/>
-              <w:rPr>
-                <w:sz w:val="28"/>
-                <w:szCs w:val="28"/>
-              </w:rPr>
-            </w:pPr>
+            <w:proofErr w:type="spellEnd"/>
+          </w:p>
+          <w:p>
+            <w:pPr>
+              <w:jc w:val="center"/>
+              <w:rPr>
+                <w:sz w:val="28"/>
+                <w:szCs w:val="28"/>
+              </w:rPr>
+            </w:pPr>
+            <w:proofErr w:type="spellStart"/>
             <w:r>
               <w:rPr>
                 <w:sz w:val="28"/>
@@ -7507,6 +7909,7 @@
               </w:rPr>
               <w:t>Fast</w:t>
             </w:r>
+            <w:proofErr w:type="spellEnd"/>
           </w:p>
           <w:p>
             <w:pPr>
@@ -7640,6 +8043,7 @@
               </w:rPr>
               <w:t>dans le répertoire «</w:t>
             </w:r>
+            <w:proofErr w:type="spellStart"/>
             <w:r>
               <w:rPr>
                 <w:sz w:val="20"/>
@@ -7647,6 +8051,7 @@
               </w:rPr>
               <w:t>RewardMonstre</w:t>
             </w:r>
+            <w:proofErr w:type="spellEnd"/>
             <w:r>
               <w:rPr>
                 <w:sz w:val="20"/>
@@ -7701,6 +8106,7 @@
               </w:rPr>
               <w:t>dans le répertoire «</w:t>
             </w:r>
+            <w:proofErr w:type="spellStart"/>
             <w:r>
               <w:rPr>
                 <w:sz w:val="20"/>
@@ -7708,6 +8114,7 @@
               </w:rPr>
               <w:t>InitialLifeMonstre</w:t>
             </w:r>
+            <w:proofErr w:type="spellEnd"/>
             <w:r>
               <w:rPr>
                 <w:sz w:val="20"/>
@@ -7754,16 +8161,10 @@
               <w:jc w:val="center"/>
             </w:pPr>
             <w:r>
-              <w:t>Rapide mais peu résistant</w:t>
-            </w:r>
-            <w:r>
-              <w:t>. Ce Monstre cumule la capacité de régénération et d’explosion lorsqu’il meure.</w:t>
-            </w:r>
-            <w:r>
-              <w:t xml:space="preserve"> </w:t>
-            </w:r>
-            <w:r>
-              <w:t>La portée de l’explosion est d’un facteur 2.</w:t>
+              <w:t>Rapide mais peu résistant. Ce Monstre cumule la capacité de régénération et d’explosion lorsqu’il meure.</w:t>
+            </w:r>
+            <w:r>
+              <w:t xml:space="preserve"> La portée de l’explosion est d’un facteur 2.</w:t>
             </w:r>
           </w:p>
         </w:tc>
@@ -7802,6 +8203,7 @@
                 <w:szCs w:val="28"/>
               </w:rPr>
             </w:pPr>
+            <w:proofErr w:type="spellStart"/>
             <w:r>
               <w:rPr>
                 <w:sz w:val="28"/>
@@ -7809,15 +8211,17 @@
               </w:rPr>
               <w:t>Regeneration</w:t>
             </w:r>
-          </w:p>
-          <w:p>
-            <w:pPr>
-              <w:jc w:val="center"/>
-              <w:rPr>
-                <w:sz w:val="28"/>
-                <w:szCs w:val="28"/>
-              </w:rPr>
-            </w:pPr>
+            <w:proofErr w:type="spellEnd"/>
+          </w:p>
+          <w:p>
+            <w:pPr>
+              <w:jc w:val="center"/>
+              <w:rPr>
+                <w:sz w:val="28"/>
+                <w:szCs w:val="28"/>
+              </w:rPr>
+            </w:pPr>
+            <w:proofErr w:type="spellStart"/>
             <w:r>
               <w:rPr>
                 <w:sz w:val="28"/>
@@ -7825,15 +8229,17 @@
               </w:rPr>
               <w:t>Explosed</w:t>
             </w:r>
-          </w:p>
-          <w:p>
-            <w:pPr>
-              <w:jc w:val="center"/>
-              <w:rPr>
-                <w:sz w:val="28"/>
-                <w:szCs w:val="28"/>
-              </w:rPr>
-            </w:pPr>
+            <w:proofErr w:type="spellEnd"/>
+          </w:p>
+          <w:p>
+            <w:pPr>
+              <w:jc w:val="center"/>
+              <w:rPr>
+                <w:sz w:val="28"/>
+                <w:szCs w:val="28"/>
+              </w:rPr>
+            </w:pPr>
+            <w:proofErr w:type="spellStart"/>
             <w:r>
               <w:rPr>
                 <w:sz w:val="28"/>
@@ -7841,6 +8247,7 @@
               </w:rPr>
               <w:t>Strong</w:t>
             </w:r>
+            <w:proofErr w:type="spellEnd"/>
           </w:p>
           <w:p>
             <w:pPr>
@@ -7979,6 +8386,7 @@
               </w:rPr>
               <w:t>dans le répertoire «</w:t>
             </w:r>
+            <w:proofErr w:type="spellStart"/>
             <w:r>
               <w:rPr>
                 <w:sz w:val="20"/>
@@ -7986,6 +8394,7 @@
               </w:rPr>
               <w:t>RewardMonstre</w:t>
             </w:r>
+            <w:proofErr w:type="spellEnd"/>
             <w:r>
               <w:rPr>
                 <w:sz w:val="20"/>
@@ -8040,6 +8449,7 @@
               </w:rPr>
               <w:t>dans le répertoire «</w:t>
             </w:r>
+            <w:proofErr w:type="spellStart"/>
             <w:r>
               <w:rPr>
                 <w:sz w:val="20"/>
@@ -8047,6 +8457,7 @@
               </w:rPr>
               <w:t>InitialLifeMonstre</w:t>
             </w:r>
+            <w:proofErr w:type="spellEnd"/>
             <w:r>
               <w:rPr>
                 <w:sz w:val="20"/>
@@ -8096,10 +8507,7 @@
               <w:t>Résistant mais peu rapide. Ce Monstre cumule la capacité de régénération et d’explosion lorsqu’</w:t>
             </w:r>
             <w:r>
-              <w:t xml:space="preserve">il meure. </w:t>
-            </w:r>
-            <w:r>
-              <w:t>La portée de l’explosion est d’un facteur 2.</w:t>
+              <w:t>il meure. La portée de l’explosion est d’un facteur 2.</w:t>
             </w:r>
           </w:p>
         </w:tc>
@@ -8138,6 +8546,7 @@
                 <w:szCs w:val="28"/>
               </w:rPr>
             </w:pPr>
+            <w:proofErr w:type="spellStart"/>
             <w:r>
               <w:rPr>
                 <w:sz w:val="28"/>
@@ -8145,15 +8554,17 @@
               </w:rPr>
               <w:t>Thief</w:t>
             </w:r>
-          </w:p>
-          <w:p>
-            <w:pPr>
-              <w:jc w:val="center"/>
-              <w:rPr>
-                <w:sz w:val="28"/>
-                <w:szCs w:val="28"/>
-              </w:rPr>
-            </w:pPr>
+            <w:proofErr w:type="spellEnd"/>
+          </w:p>
+          <w:p>
+            <w:pPr>
+              <w:jc w:val="center"/>
+              <w:rPr>
+                <w:sz w:val="28"/>
+                <w:szCs w:val="28"/>
+              </w:rPr>
+            </w:pPr>
+            <w:proofErr w:type="spellStart"/>
             <w:r>
               <w:rPr>
                 <w:sz w:val="28"/>
@@ -8161,15 +8572,17 @@
               </w:rPr>
               <w:t>Explosed</w:t>
             </w:r>
-          </w:p>
-          <w:p>
-            <w:pPr>
-              <w:jc w:val="center"/>
-              <w:rPr>
-                <w:sz w:val="28"/>
-                <w:szCs w:val="28"/>
-              </w:rPr>
-            </w:pPr>
+            <w:proofErr w:type="spellEnd"/>
+          </w:p>
+          <w:p>
+            <w:pPr>
+              <w:jc w:val="center"/>
+              <w:rPr>
+                <w:sz w:val="28"/>
+                <w:szCs w:val="28"/>
+              </w:rPr>
+            </w:pPr>
+            <w:proofErr w:type="spellStart"/>
             <w:r>
               <w:rPr>
                 <w:sz w:val="28"/>
@@ -8177,6 +8590,7 @@
               </w:rPr>
               <w:t>Fast</w:t>
             </w:r>
+            <w:proofErr w:type="spellEnd"/>
           </w:p>
           <w:p>
             <w:pPr>
@@ -8299,6 +8713,7 @@
               </w:rPr>
               <w:t>.txt» dans le répertoire «</w:t>
             </w:r>
+            <w:proofErr w:type="spellStart"/>
             <w:r>
               <w:rPr>
                 <w:sz w:val="20"/>
@@ -8306,6 +8721,7 @@
               </w:rPr>
               <w:t>RewardMonstre</w:t>
             </w:r>
+            <w:proofErr w:type="spellEnd"/>
             <w:r>
               <w:rPr>
                 <w:sz w:val="20"/>
@@ -8364,6 +8780,7 @@
               </w:rPr>
               <w:t>dans le répertoire «</w:t>
             </w:r>
+            <w:proofErr w:type="spellStart"/>
             <w:r>
               <w:rPr>
                 <w:sz w:val="20"/>
@@ -8371,6 +8788,7 @@
               </w:rPr>
               <w:t>InitialLifeMonstre</w:t>
             </w:r>
+            <w:proofErr w:type="spellEnd"/>
             <w:r>
               <w:rPr>
                 <w:sz w:val="20"/>
@@ -8417,25 +8835,15 @@
               <w:jc w:val="center"/>
             </w:pPr>
             <w:r>
-              <w:t xml:space="preserve">Rapide mais peu résistant. Ce Monstre cumule la capacité de </w:t>
-            </w:r>
-            <w:r>
-              <w:t>vol d’argent</w:t>
-            </w:r>
-            <w:r>
-              <w:t xml:space="preserve"> et d’explosion lorsqu’il meure.</w:t>
-            </w:r>
-            <w:r>
-              <w:t xml:space="preserve"> </w:t>
-            </w:r>
-            <w:r>
-              <w:t>Le montant de l’argen</w:t>
-            </w:r>
-            <w:r>
-              <w:t>t dérobé par ce Monstre est de 3</w:t>
-            </w:r>
-            <w:r>
-              <w:t>0. Aussi, ils sont un peu plus résistant que les FastMonstres mais infligent moins de dégâts</w:t>
+              <w:t xml:space="preserve">Rapide mais peu résistant. Ce Monstre cumule la capacité de vol d’argent et d’explosion lorsqu’il meure. Le montant de l’argent dérobé par ce Monstre est de 30. Aussi, ils sont un peu plus résistant que les </w:t>
+            </w:r>
+            <w:proofErr w:type="spellStart"/>
+            <w:r>
+              <w:t>FastMonstres</w:t>
+            </w:r>
+            <w:proofErr w:type="spellEnd"/>
+            <w:r>
+              <w:t xml:space="preserve"> mais infligent moins de dégâts</w:t>
             </w:r>
           </w:p>
         </w:tc>
@@ -8474,6 +8882,7 @@
                 <w:szCs w:val="28"/>
               </w:rPr>
             </w:pPr>
+            <w:proofErr w:type="spellStart"/>
             <w:r>
               <w:rPr>
                 <w:sz w:val="28"/>
@@ -8481,15 +8890,17 @@
               </w:rPr>
               <w:t>Thief</w:t>
             </w:r>
-          </w:p>
-          <w:p>
-            <w:pPr>
-              <w:jc w:val="center"/>
-              <w:rPr>
-                <w:sz w:val="28"/>
-                <w:szCs w:val="28"/>
-              </w:rPr>
-            </w:pPr>
+            <w:proofErr w:type="spellEnd"/>
+          </w:p>
+          <w:p>
+            <w:pPr>
+              <w:jc w:val="center"/>
+              <w:rPr>
+                <w:sz w:val="28"/>
+                <w:szCs w:val="28"/>
+              </w:rPr>
+            </w:pPr>
+            <w:proofErr w:type="spellStart"/>
             <w:r>
               <w:rPr>
                 <w:sz w:val="28"/>
@@ -8497,15 +8908,17 @@
               </w:rPr>
               <w:t>Explosed</w:t>
             </w:r>
-          </w:p>
-          <w:p>
-            <w:pPr>
-              <w:jc w:val="center"/>
-              <w:rPr>
-                <w:sz w:val="28"/>
-                <w:szCs w:val="28"/>
-              </w:rPr>
-            </w:pPr>
+            <w:proofErr w:type="spellEnd"/>
+          </w:p>
+          <w:p>
+            <w:pPr>
+              <w:jc w:val="center"/>
+              <w:rPr>
+                <w:sz w:val="28"/>
+                <w:szCs w:val="28"/>
+              </w:rPr>
+            </w:pPr>
+            <w:proofErr w:type="spellStart"/>
             <w:r>
               <w:rPr>
                 <w:sz w:val="28"/>
@@ -8513,6 +8926,7 @@
               </w:rPr>
               <w:t>Strong</w:t>
             </w:r>
+            <w:proofErr w:type="spellEnd"/>
           </w:p>
           <w:p>
             <w:pPr>
@@ -8630,6 +9044,7 @@
               </w:rPr>
               <w:t>.txt» dans le répertoire «</w:t>
             </w:r>
+            <w:proofErr w:type="spellStart"/>
             <w:r>
               <w:rPr>
                 <w:sz w:val="20"/>
@@ -8637,6 +9052,7 @@
               </w:rPr>
               <w:t>RewardMonstre</w:t>
             </w:r>
+            <w:proofErr w:type="spellEnd"/>
             <w:r>
               <w:rPr>
                 <w:sz w:val="20"/>
@@ -8695,6 +9111,7 @@
               </w:rPr>
               <w:t>dans le répertoire «</w:t>
             </w:r>
+            <w:proofErr w:type="spellStart"/>
             <w:r>
               <w:rPr>
                 <w:sz w:val="20"/>
@@ -8702,6 +9119,7 @@
               </w:rPr>
               <w:t>InitialLifeMonstre</w:t>
             </w:r>
+            <w:proofErr w:type="spellEnd"/>
             <w:r>
               <w:rPr>
                 <w:sz w:val="20"/>
@@ -8748,13 +9166,15 @@
               <w:jc w:val="center"/>
             </w:pPr>
             <w:r>
-              <w:t>Résistant mais peu rapide. Ce Monstre cumule la capacité de vol d’argent et d’explosion lorsqu’il meure. Le montant de l’argent dérobé par ce Monstre est de 30. Aussi, ils sont un</w:t>
-            </w:r>
-            <w:r>
-              <w:t xml:space="preserve"> peu plus résistant que les Strong</w:t>
-            </w:r>
-            <w:r>
-              <w:t>Monstres mais infligent moins de dégâts</w:t>
+              <w:t xml:space="preserve">Résistant mais peu rapide. Ce Monstre cumule la capacité de vol d’argent et d’explosion lorsqu’il meure. Le montant de l’argent dérobé par ce Monstre est de 30. Aussi, ils sont un peu plus résistant que les </w:t>
+            </w:r>
+            <w:proofErr w:type="spellStart"/>
+            <w:r>
+              <w:t>StrongMonstres</w:t>
+            </w:r>
+            <w:proofErr w:type="spellEnd"/>
+            <w:r>
+              <w:t xml:space="preserve"> mais infligent moins de dégâts</w:t>
             </w:r>
           </w:p>
         </w:tc>
@@ -8793,6 +9213,7 @@
                 <w:szCs w:val="28"/>
               </w:rPr>
             </w:pPr>
+            <w:proofErr w:type="spellStart"/>
             <w:r>
               <w:rPr>
                 <w:sz w:val="28"/>
@@ -8800,15 +9221,17 @@
               </w:rPr>
               <w:t>Thief</w:t>
             </w:r>
-          </w:p>
-          <w:p>
-            <w:pPr>
-              <w:jc w:val="center"/>
-              <w:rPr>
-                <w:sz w:val="28"/>
-                <w:szCs w:val="28"/>
-              </w:rPr>
-            </w:pPr>
+            <w:proofErr w:type="spellEnd"/>
+          </w:p>
+          <w:p>
+            <w:pPr>
+              <w:jc w:val="center"/>
+              <w:rPr>
+                <w:sz w:val="28"/>
+                <w:szCs w:val="28"/>
+              </w:rPr>
+            </w:pPr>
+            <w:proofErr w:type="spellStart"/>
             <w:r>
               <w:rPr>
                 <w:sz w:val="28"/>
@@ -8816,15 +9239,17 @@
               </w:rPr>
               <w:t>Regeneration</w:t>
             </w:r>
-          </w:p>
-          <w:p>
-            <w:pPr>
-              <w:jc w:val="center"/>
-              <w:rPr>
-                <w:sz w:val="28"/>
-                <w:szCs w:val="28"/>
-              </w:rPr>
-            </w:pPr>
+            <w:proofErr w:type="spellEnd"/>
+          </w:p>
+          <w:p>
+            <w:pPr>
+              <w:jc w:val="center"/>
+              <w:rPr>
+                <w:sz w:val="28"/>
+                <w:szCs w:val="28"/>
+              </w:rPr>
+            </w:pPr>
+            <w:proofErr w:type="spellStart"/>
             <w:r>
               <w:rPr>
                 <w:sz w:val="28"/>
@@ -8832,6 +9257,7 @@
               </w:rPr>
               <w:t>Fast</w:t>
             </w:r>
+            <w:proofErr w:type="spellEnd"/>
           </w:p>
           <w:p>
             <w:pPr>
@@ -8970,6 +9396,7 @@
               </w:rPr>
               <w:t>dans le répertoire «</w:t>
             </w:r>
+            <w:proofErr w:type="spellStart"/>
             <w:r>
               <w:rPr>
                 <w:sz w:val="20"/>
@@ -8977,6 +9404,7 @@
               </w:rPr>
               <w:t>RewardMonstre</w:t>
             </w:r>
+            <w:proofErr w:type="spellEnd"/>
             <w:r>
               <w:rPr>
                 <w:sz w:val="20"/>
@@ -9031,6 +9459,7 @@
               </w:rPr>
               <w:t>dans le répertoire «</w:t>
             </w:r>
+            <w:proofErr w:type="spellStart"/>
             <w:r>
               <w:rPr>
                 <w:sz w:val="20"/>
@@ -9038,6 +9467,7 @@
               </w:rPr>
               <w:t>InitialLifeMonstre</w:t>
             </w:r>
+            <w:proofErr w:type="spellEnd"/>
             <w:r>
               <w:rPr>
                 <w:sz w:val="20"/>
@@ -9096,7 +9526,15 @@
               <w:t>t dérobé par ce Monstre est de 2</w:t>
             </w:r>
             <w:r>
-              <w:t>0. Aussi, ils sont un peu plus résistant que les FastMonstres mais infligent moins de dégâts</w:t>
+              <w:t xml:space="preserve">0. Aussi, ils sont un peu plus résistant que les </w:t>
+            </w:r>
+            <w:proofErr w:type="spellStart"/>
+            <w:r>
+              <w:t>FastMonstres</w:t>
+            </w:r>
+            <w:proofErr w:type="spellEnd"/>
+            <w:r>
+              <w:t xml:space="preserve"> mais infligent moins de dégâts</w:t>
             </w:r>
           </w:p>
         </w:tc>
@@ -9135,6 +9573,7 @@
                 <w:szCs w:val="28"/>
               </w:rPr>
             </w:pPr>
+            <w:proofErr w:type="spellStart"/>
             <w:r>
               <w:rPr>
                 <w:sz w:val="28"/>
@@ -9142,15 +9581,17 @@
               </w:rPr>
               <w:t>Thief</w:t>
             </w:r>
-          </w:p>
-          <w:p>
-            <w:pPr>
-              <w:jc w:val="center"/>
-              <w:rPr>
-                <w:sz w:val="28"/>
-                <w:szCs w:val="28"/>
-              </w:rPr>
-            </w:pPr>
+            <w:proofErr w:type="spellEnd"/>
+          </w:p>
+          <w:p>
+            <w:pPr>
+              <w:jc w:val="center"/>
+              <w:rPr>
+                <w:sz w:val="28"/>
+                <w:szCs w:val="28"/>
+              </w:rPr>
+            </w:pPr>
+            <w:proofErr w:type="spellStart"/>
             <w:r>
               <w:rPr>
                 <w:sz w:val="28"/>
@@ -9158,15 +9599,17 @@
               </w:rPr>
               <w:t>Regeneration</w:t>
             </w:r>
-          </w:p>
-          <w:p>
-            <w:pPr>
-              <w:jc w:val="center"/>
-              <w:rPr>
-                <w:sz w:val="28"/>
-                <w:szCs w:val="28"/>
-              </w:rPr>
-            </w:pPr>
+            <w:proofErr w:type="spellEnd"/>
+          </w:p>
+          <w:p>
+            <w:pPr>
+              <w:jc w:val="center"/>
+              <w:rPr>
+                <w:sz w:val="28"/>
+                <w:szCs w:val="28"/>
+              </w:rPr>
+            </w:pPr>
+            <w:proofErr w:type="spellStart"/>
             <w:r>
               <w:rPr>
                 <w:sz w:val="28"/>
@@ -9174,6 +9617,7 @@
               </w:rPr>
               <w:t>Strong</w:t>
             </w:r>
+            <w:proofErr w:type="spellEnd"/>
           </w:p>
           <w:p>
             <w:pPr>
@@ -9291,6 +9735,7 @@
               </w:rPr>
               <w:t>.txt» dans le répertoire «</w:t>
             </w:r>
+            <w:proofErr w:type="spellStart"/>
             <w:r>
               <w:rPr>
                 <w:sz w:val="20"/>
@@ -9298,6 +9743,7 @@
               </w:rPr>
               <w:t>RewardMonstre</w:t>
             </w:r>
+            <w:proofErr w:type="spellEnd"/>
             <w:r>
               <w:rPr>
                 <w:sz w:val="20"/>
@@ -9352,6 +9798,7 @@
               </w:rPr>
               <w:t>dans le répertoire «</w:t>
             </w:r>
+            <w:proofErr w:type="spellStart"/>
             <w:r>
               <w:rPr>
                 <w:sz w:val="20"/>
@@ -9359,6 +9806,7 @@
               </w:rPr>
               <w:t>InitialLifeMonstre</w:t>
             </w:r>
+            <w:proofErr w:type="spellEnd"/>
             <w:r>
               <w:rPr>
                 <w:sz w:val="20"/>
@@ -9405,13 +9853,15 @@
               <w:jc w:val="center"/>
             </w:pPr>
             <w:r>
-              <w:t>Résistant mais peu rapide. Ce Monstre cumule la capacité de vol d’argent et de régénération. Le montant de l’argent dérobé par ce Monstre est de 20. Aussi, ils sont un</w:t>
-            </w:r>
-            <w:r>
-              <w:t xml:space="preserve"> peu plus résistant que les Strong</w:t>
-            </w:r>
-            <w:r>
-              <w:t>Monstres mais infligent moins de dégâts</w:t>
+              <w:t xml:space="preserve">Résistant mais peu rapide. Ce Monstre cumule la capacité de vol d’argent et de régénération. Le montant de l’argent dérobé par ce Monstre est de 20. Aussi, ils sont un peu plus résistant que les </w:t>
+            </w:r>
+            <w:proofErr w:type="spellStart"/>
+            <w:r>
+              <w:t>StrongMonstres</w:t>
+            </w:r>
+            <w:proofErr w:type="spellEnd"/>
+            <w:r>
+              <w:t xml:space="preserve"> mais infligent moins de dégâts</w:t>
             </w:r>
           </w:p>
         </w:tc>
@@ -9450,6 +9900,7 @@
                 <w:szCs w:val="28"/>
               </w:rPr>
             </w:pPr>
+            <w:proofErr w:type="spellStart"/>
             <w:r>
               <w:rPr>
                 <w:sz w:val="28"/>
@@ -9457,15 +9908,17 @@
               </w:rPr>
               <w:t>Thief</w:t>
             </w:r>
-          </w:p>
-          <w:p>
-            <w:pPr>
-              <w:jc w:val="center"/>
-              <w:rPr>
-                <w:sz w:val="28"/>
-                <w:szCs w:val="28"/>
-              </w:rPr>
-            </w:pPr>
+            <w:proofErr w:type="spellEnd"/>
+          </w:p>
+          <w:p>
+            <w:pPr>
+              <w:jc w:val="center"/>
+              <w:rPr>
+                <w:sz w:val="28"/>
+                <w:szCs w:val="28"/>
+              </w:rPr>
+            </w:pPr>
+            <w:proofErr w:type="spellStart"/>
             <w:r>
               <w:rPr>
                 <w:sz w:val="28"/>
@@ -9473,15 +9926,17 @@
               </w:rPr>
               <w:t>Regeneration</w:t>
             </w:r>
-          </w:p>
-          <w:p>
-            <w:pPr>
-              <w:jc w:val="center"/>
-              <w:rPr>
-                <w:sz w:val="28"/>
-                <w:szCs w:val="28"/>
-              </w:rPr>
-            </w:pPr>
+            <w:proofErr w:type="spellEnd"/>
+          </w:p>
+          <w:p>
+            <w:pPr>
+              <w:jc w:val="center"/>
+              <w:rPr>
+                <w:sz w:val="28"/>
+                <w:szCs w:val="28"/>
+              </w:rPr>
+            </w:pPr>
+            <w:proofErr w:type="spellStart"/>
             <w:r>
               <w:rPr>
                 <w:sz w:val="28"/>
@@ -9489,15 +9944,17 @@
               </w:rPr>
               <w:t>Explosed</w:t>
             </w:r>
-          </w:p>
-          <w:p>
-            <w:pPr>
-              <w:jc w:val="center"/>
-              <w:rPr>
-                <w:sz w:val="28"/>
-                <w:szCs w:val="28"/>
-              </w:rPr>
-            </w:pPr>
+            <w:proofErr w:type="spellEnd"/>
+          </w:p>
+          <w:p>
+            <w:pPr>
+              <w:jc w:val="center"/>
+              <w:rPr>
+                <w:sz w:val="28"/>
+                <w:szCs w:val="28"/>
+              </w:rPr>
+            </w:pPr>
+            <w:proofErr w:type="spellStart"/>
             <w:r>
               <w:rPr>
                 <w:sz w:val="28"/>
@@ -9505,6 +9962,7 @@
               </w:rPr>
               <w:t>Fast</w:t>
             </w:r>
+            <w:proofErr w:type="spellEnd"/>
           </w:p>
           <w:p>
             <w:pPr>
@@ -9622,6 +10080,7 @@
               </w:rPr>
               <w:t>.txt» dans le répertoire «</w:t>
             </w:r>
+            <w:proofErr w:type="spellStart"/>
             <w:r>
               <w:rPr>
                 <w:sz w:val="20"/>
@@ -9629,6 +10088,7 @@
               </w:rPr>
               <w:t>RewardMonstre</w:t>
             </w:r>
+            <w:proofErr w:type="spellEnd"/>
             <w:r>
               <w:rPr>
                 <w:sz w:val="20"/>
@@ -9687,6 +10147,7 @@
               </w:rPr>
               <w:t>dans le répertoire «</w:t>
             </w:r>
+            <w:proofErr w:type="spellStart"/>
             <w:r>
               <w:rPr>
                 <w:sz w:val="20"/>
@@ -9694,6 +10155,7 @@
               </w:rPr>
               <w:t>InitialLifeMonstre</w:t>
             </w:r>
+            <w:proofErr w:type="spellEnd"/>
             <w:r>
               <w:rPr>
                 <w:sz w:val="20"/>
@@ -9745,43 +10207,21 @@
               <w:jc w:val="center"/>
             </w:pPr>
             <w:r>
-              <w:t>Rapide mais peu résistant. Ce Monstre cumule la capacité de vol d’argent</w:t>
-            </w:r>
-            <w:r>
-              <w:t>,</w:t>
-            </w:r>
-            <w:r>
-              <w:t xml:space="preserve"> de régénération</w:t>
-            </w:r>
-            <w:r>
-              <w:t xml:space="preserve"> </w:t>
-            </w:r>
-            <w:r>
-              <w:t>et d’explosion lorsqu’il meure. Le montant de l’argent dérobé par ce Mo</w:t>
-            </w:r>
-            <w:r>
-              <w:t>nstre est de 5</w:t>
-            </w:r>
-            <w:r>
-              <w:t xml:space="preserve">0. Aussi, ils sont un peu plus résistant que les </w:t>
-            </w:r>
+              <w:t xml:space="preserve">Rapide mais peu résistant. Ce Monstre cumule la capacité de vol d’argent, de régénération et d’explosion lorsqu’il meure. Le montant de l’argent dérobé par ce Monstre est de 50. Aussi, ils sont un peu plus résistant que les </w:t>
+            </w:r>
+            <w:proofErr w:type="spellStart"/>
             <w:r>
               <w:t>Fast</w:t>
             </w:r>
             <w:r>
-              <w:t>Monstres mais infligent moins de dégâts</w:t>
-            </w:r>
-            <w:r>
-              <w:t xml:space="preserve">. </w:t>
-            </w:r>
-            <w:r>
-              <w:t xml:space="preserve">La portée de l’explosion est </w:t>
-            </w:r>
-            <w:r>
-              <w:t>d’un facteur</w:t>
-            </w:r>
-            <w:r>
-              <w:t xml:space="preserve"> 2.</w:t>
+              <w:t>Monstres</w:t>
+            </w:r>
+            <w:proofErr w:type="spellEnd"/>
+            <w:r>
+              <w:t xml:space="preserve"> mais infligent moins de dégâts</w:t>
+            </w:r>
+            <w:r>
+              <w:t>. La portée de l’explosion est d’un facteur 2.</w:t>
             </w:r>
           </w:p>
         </w:tc>
@@ -9820,6 +10260,7 @@
                 <w:szCs w:val="28"/>
               </w:rPr>
             </w:pPr>
+            <w:proofErr w:type="spellStart"/>
             <w:r>
               <w:rPr>
                 <w:sz w:val="28"/>
@@ -9827,15 +10268,17 @@
               </w:rPr>
               <w:t>Thief</w:t>
             </w:r>
-          </w:p>
-          <w:p>
-            <w:pPr>
-              <w:jc w:val="center"/>
-              <w:rPr>
-                <w:sz w:val="28"/>
-                <w:szCs w:val="28"/>
-              </w:rPr>
-            </w:pPr>
+            <w:proofErr w:type="spellEnd"/>
+          </w:p>
+          <w:p>
+            <w:pPr>
+              <w:jc w:val="center"/>
+              <w:rPr>
+                <w:sz w:val="28"/>
+                <w:szCs w:val="28"/>
+              </w:rPr>
+            </w:pPr>
+            <w:proofErr w:type="spellStart"/>
             <w:r>
               <w:rPr>
                 <w:sz w:val="28"/>
@@ -9843,15 +10286,17 @@
               </w:rPr>
               <w:t>Regeneration</w:t>
             </w:r>
-          </w:p>
-          <w:p>
-            <w:pPr>
-              <w:jc w:val="center"/>
-              <w:rPr>
-                <w:sz w:val="28"/>
-                <w:szCs w:val="28"/>
-              </w:rPr>
-            </w:pPr>
+            <w:proofErr w:type="spellEnd"/>
+          </w:p>
+          <w:p>
+            <w:pPr>
+              <w:jc w:val="center"/>
+              <w:rPr>
+                <w:sz w:val="28"/>
+                <w:szCs w:val="28"/>
+              </w:rPr>
+            </w:pPr>
+            <w:proofErr w:type="spellStart"/>
             <w:r>
               <w:rPr>
                 <w:sz w:val="28"/>
@@ -9859,15 +10304,17 @@
               </w:rPr>
               <w:t>Explosed</w:t>
             </w:r>
-          </w:p>
-          <w:p>
-            <w:pPr>
-              <w:jc w:val="center"/>
-              <w:rPr>
-                <w:sz w:val="28"/>
-                <w:szCs w:val="28"/>
-              </w:rPr>
-            </w:pPr>
+            <w:proofErr w:type="spellEnd"/>
+          </w:p>
+          <w:p>
+            <w:pPr>
+              <w:jc w:val="center"/>
+              <w:rPr>
+                <w:sz w:val="28"/>
+                <w:szCs w:val="28"/>
+              </w:rPr>
+            </w:pPr>
+            <w:proofErr w:type="spellStart"/>
             <w:r>
               <w:rPr>
                 <w:sz w:val="28"/>
@@ -9875,6 +10322,7 @@
               </w:rPr>
               <w:t>Strong</w:t>
             </w:r>
+            <w:proofErr w:type="spellEnd"/>
           </w:p>
           <w:p>
             <w:pPr>
@@ -9997,6 +10445,7 @@
               </w:rPr>
               <w:t>.txt» dans le répertoire «</w:t>
             </w:r>
+            <w:proofErr w:type="spellStart"/>
             <w:r>
               <w:rPr>
                 <w:sz w:val="20"/>
@@ -10004,6 +10453,7 @@
               </w:rPr>
               <w:t>RewardMonstre</w:t>
             </w:r>
+            <w:proofErr w:type="spellEnd"/>
             <w:r>
               <w:rPr>
                 <w:sz w:val="20"/>
@@ -10062,6 +10512,7 @@
               </w:rPr>
               <w:t>dans le répertoire «</w:t>
             </w:r>
+            <w:proofErr w:type="spellStart"/>
             <w:r>
               <w:rPr>
                 <w:sz w:val="20"/>
@@ -10069,6 +10520,7 @@
               </w:rPr>
               <w:t>InitialLifeMonstre</w:t>
             </w:r>
+            <w:proofErr w:type="spellEnd"/>
             <w:r>
               <w:rPr>
                 <w:sz w:val="20"/>
@@ -10106,8 +10558,6 @@
             <w:pPr>
               <w:jc w:val="center"/>
             </w:pPr>
-            <w:bookmarkStart w:id="10" w:name="_GoBack"/>
-            <w:bookmarkEnd w:id="10"/>
             <w:r>
               <w:t>Vitesse initiale faible</w:t>
             </w:r>
@@ -10124,17 +10574,13 @@
             <w:r>
               <w:t xml:space="preserve">Rapide mais peu résistant. Ce Monstre cumule la capacité de vol d’argent, de régénération et d’explosion lorsqu’il meure. Le montant de l’argent dérobé par ce Monstre est de 50. Aussi, ils sont un peu plus résistant que les </w:t>
             </w:r>
-            <w:r>
-              <w:t>Strong</w:t>
-            </w:r>
-            <w:r>
-              <w:t>Monstres mais infligent moins de dégâts</w:t>
-            </w:r>
-            <w:r>
-              <w:t xml:space="preserve">. </w:t>
-            </w:r>
-            <w:r>
-              <w:t>La portée de l’explosion est d’un facteur 2.</w:t>
+            <w:proofErr w:type="spellStart"/>
+            <w:r>
+              <w:t>StrongMonstres</w:t>
+            </w:r>
+            <w:proofErr w:type="spellEnd"/>
+            <w:r>
+              <w:t xml:space="preserve"> mais infligent moins de dégâts. La portée de l’explosion est d’un facteur 2.</w:t>
             </w:r>
           </w:p>
         </w:tc>
@@ -10152,7 +10598,7 @@
       <w:pPr>
         <w:pStyle w:val="Titre4"/>
       </w:pPr>
-      <w:bookmarkStart w:id="11" w:name="_Toc470111226"/>
+      <w:bookmarkStart w:id="10" w:name="_Toc470111226"/>
       <w:r>
         <w:t>3.2.</w:t>
       </w:r>
@@ -10160,13 +10606,137 @@
         <w:t>2</w:t>
       </w:r>
       <w:r>
-        <w:t>-</w:t>
-      </w:r>
-      <w:r>
-        <w:t>Évolution des Monstres</w:t>
-      </w:r>
-      <w:r>
-        <w:t>:</w:t>
+        <w:t>-Évolution des Monstres:</w:t>
+      </w:r>
+      <w:bookmarkEnd w:id="10"/>
+    </w:p>
+    <w:p/>
+    <w:p>
+      <w:pPr>
+        <w:pStyle w:val="Standard"/>
+        <w:rPr>
+          <w:rFonts w:ascii="ArialMT" w:hAnsi="ArialMT" w:hint="eastAsia"/>
+          <w:sz w:val="36"/>
+          <w:szCs w:val="36"/>
+        </w:rPr>
+      </w:pPr>
+      <w:r>
+        <w:rPr>
+          <w:rFonts w:ascii="ArialMT" w:hAnsi="ArialMT"/>
+          <w:sz w:val="36"/>
+          <w:szCs w:val="36"/>
+        </w:rPr>
+        <w:t>Au fur et à mesure que le Joueur augmente de niveau, les Monstres augmentent également de niveau. En effet, les Monstre</w:t>
+      </w:r>
+      <w:r>
+        <w:rPr>
+          <w:rFonts w:ascii="ArialMT" w:hAnsi="ArialMT"/>
+          <w:sz w:val="36"/>
+          <w:szCs w:val="36"/>
+        </w:rPr>
+        <w:t>s</w:t>
+      </w:r>
+      <w:r>
+        <w:rPr>
+          <w:rFonts w:ascii="ArialMT" w:hAnsi="ArialMT"/>
+          <w:sz w:val="36"/>
+          <w:szCs w:val="36"/>
+        </w:rPr>
+        <w:t xml:space="preserve"> augmente</w:t>
+      </w:r>
+      <w:r>
+        <w:rPr>
+          <w:rFonts w:ascii="ArialMT" w:hAnsi="ArialMT"/>
+          <w:sz w:val="36"/>
+          <w:szCs w:val="36"/>
+        </w:rPr>
+        <w:t>nt</w:t>
+      </w:r>
+      <w:r>
+        <w:rPr>
+          <w:rFonts w:ascii="ArialMT" w:hAnsi="ArialMT"/>
+          <w:sz w:val="36"/>
+          <w:szCs w:val="36"/>
+        </w:rPr>
+        <w:t xml:space="preserve"> leur </w:t>
+      </w:r>
+      <w:r>
+        <w:rPr>
+          <w:rFonts w:ascii="ArialMT" w:hAnsi="ArialMT"/>
+          <w:sz w:val="36"/>
+          <w:szCs w:val="36"/>
+        </w:rPr>
+        <w:t>caractéristiques</w:t>
+      </w:r>
+      <w:r>
+        <w:rPr>
+          <w:rFonts w:ascii="ArialMT" w:hAnsi="ArialMT"/>
+          <w:sz w:val="36"/>
+          <w:szCs w:val="36"/>
+        </w:rPr>
+        <w:t xml:space="preserve"> comme leur vie,</w:t>
+      </w:r>
+      <w:r>
+        <w:rPr>
+          <w:rFonts w:ascii="ArialMT" w:hAnsi="ArialMT"/>
+          <w:sz w:val="36"/>
+          <w:szCs w:val="36"/>
+        </w:rPr>
+        <w:t xml:space="preserve"> leurs attaques, leurs capacités spéciales</w:t>
+      </w:r>
+      <w:r>
+        <w:rPr>
+          <w:rFonts w:ascii="ArialMT" w:hAnsi="ArialMT"/>
+          <w:sz w:val="36"/>
+          <w:szCs w:val="36"/>
+        </w:rPr>
+        <w:t>. L’augmentation de niveau des Monstres est facilement reconnaissable grâce à leur couleur qui devient de plus en plus foncé</w:t>
+      </w:r>
+      <w:r>
+        <w:rPr>
+          <w:rFonts w:ascii="ArialMT" w:hAnsi="ArialMT"/>
+          <w:sz w:val="36"/>
+          <w:szCs w:val="36"/>
+        </w:rPr>
+        <w:t>e</w:t>
+      </w:r>
+      <w:r>
+        <w:rPr>
+          <w:rFonts w:ascii="ArialMT" w:hAnsi="ArialMT"/>
+          <w:sz w:val="36"/>
+          <w:szCs w:val="36"/>
+        </w:rPr>
+        <w:t xml:space="preserve"> au fur et à mesure qu’ils montent de niveau.</w:t>
+      </w:r>
+    </w:p>
+    <w:p>
+      <w:pPr>
+        <w:pStyle w:val="Standard"/>
+        <w:rPr>
+          <w:rFonts w:ascii="ArialMT" w:hAnsi="ArialMT" w:hint="eastAsia"/>
+          <w:sz w:val="36"/>
+          <w:szCs w:val="36"/>
+        </w:rPr>
+      </w:pPr>
+    </w:p>
+    <w:p>
+      <w:pPr>
+        <w:pStyle w:val="Standard"/>
+        <w:rPr>
+          <w:rFonts w:ascii="ArialMT" w:hAnsi="ArialMT" w:hint="eastAsia"/>
+          <w:sz w:val="36"/>
+          <w:szCs w:val="36"/>
+        </w:rPr>
+      </w:pPr>
+    </w:p>
+    <w:p>
+      <w:pPr>
+        <w:pStyle w:val="Titre4"/>
+      </w:pPr>
+      <w:bookmarkStart w:id="11" w:name="_Toc470111227"/>
+      <w:r>
+        <w:lastRenderedPageBreak/>
+        <w:t>3.2.3-IA des Monstres:</w:t>
       </w:r>
       <w:bookmarkEnd w:id="11"/>
     </w:p>
@@ -10175,18 +10745,34 @@
       <w:pPr>
         <w:pStyle w:val="Standard"/>
         <w:rPr>
+          <w:rFonts w:ascii="ArialMT" w:hAnsi="ArialMT" w:hint="eastAsia"/>
+          <w:sz w:val="36"/>
+          <w:szCs w:val="36"/>
+        </w:rPr>
+      </w:pPr>
+      <w:r>
+        <w:rPr>
           <w:rFonts w:ascii="ArialMT" w:hAnsi="ArialMT"/>
           <w:sz w:val="36"/>
           <w:szCs w:val="36"/>
         </w:rPr>
-      </w:pPr>
+        <w:t>Les Monstres ont été doté</w:t>
+      </w:r>
+      <w:r>
+        <w:rPr>
+          <w:rFonts w:ascii="ArialMT" w:hAnsi="ArialMT" w:hint="eastAsia"/>
+          <w:sz w:val="36"/>
+          <w:szCs w:val="36"/>
+        </w:rPr>
+        <w:t>s</w:t>
+      </w:r>
       <w:r>
         <w:rPr>
           <w:rFonts w:ascii="ArialMT" w:hAnsi="ArialMT"/>
           <w:sz w:val="36"/>
           <w:szCs w:val="36"/>
         </w:rPr>
-        <w:t>Au fur et à mesure que le Joueur augmente de niveau, les Monstres augmentent également de niveau. En effet, les Monstre</w:t>
+        <w:t xml:space="preserve"> par défaut d’une IA qui prend en compte les intersections dans le chemin. Ainsi, si les Monstres arrivent à une intersection, ils choisissent leur chemin au hasard comme le ferait dans la réalité quelqu’un cherchant </w:t>
       </w:r>
       <w:r>
         <w:rPr>
@@ -10194,7 +10780,7 @@
           <w:sz w:val="36"/>
           <w:szCs w:val="36"/>
         </w:rPr>
-        <w:t>s</w:t>
+        <w:t>la sortie</w:t>
       </w:r>
       <w:r>
         <w:rPr>
@@ -10202,62 +10788,14 @@
           <w:sz w:val="36"/>
           <w:szCs w:val="36"/>
         </w:rPr>
-        <w:t xml:space="preserve"> augmente</w:t>
-      </w:r>
-      <w:r>
-        <w:rPr>
-          <w:rFonts w:ascii="ArialMT" w:hAnsi="ArialMT"/>
-          <w:sz w:val="36"/>
-          <w:szCs w:val="36"/>
-        </w:rPr>
-        <w:t>nt</w:t>
-      </w:r>
-      <w:r>
-        <w:rPr>
-          <w:rFonts w:ascii="ArialMT" w:hAnsi="ArialMT"/>
-          <w:sz w:val="36"/>
-          <w:szCs w:val="36"/>
-        </w:rPr>
-        <w:t xml:space="preserve"> leur </w:t>
-      </w:r>
-      <w:r>
-        <w:rPr>
-          <w:rFonts w:ascii="ArialMT" w:hAnsi="ArialMT"/>
-          <w:sz w:val="36"/>
-          <w:szCs w:val="36"/>
-        </w:rPr>
-        <w:t>caractéristiques</w:t>
-      </w:r>
-      <w:r>
-        <w:rPr>
-          <w:rFonts w:ascii="ArialMT" w:hAnsi="ArialMT"/>
-          <w:sz w:val="36"/>
-          <w:szCs w:val="36"/>
-        </w:rPr>
-        <w:t xml:space="preserve"> comme leur vie,</w:t>
-      </w:r>
-      <w:r>
-        <w:rPr>
-          <w:rFonts w:ascii="ArialMT" w:hAnsi="ArialMT"/>
-          <w:sz w:val="36"/>
-          <w:szCs w:val="36"/>
-        </w:rPr>
-        <w:t xml:space="preserve"> leurs attaques, leurs capacités spéciales</w:t>
-      </w:r>
-      <w:r>
-        <w:rPr>
-          <w:rFonts w:ascii="ArialMT" w:hAnsi="ArialMT"/>
-          <w:sz w:val="36"/>
-          <w:szCs w:val="36"/>
-        </w:rPr>
-        <w:t>. L’augmentation de niveau des Monstres est facilement reconnaissable grâce à leur couleur qui devient de plus en plus foncé au fur et à mesure qu’ils montent de niveau.</w:t>
+        <w:t xml:space="preserve"> d’un labyrinthe.</w:t>
       </w:r>
     </w:p>
     <w:p>
       <w:pPr>
         <w:pStyle w:val="Standard"/>
         <w:rPr>
-          <w:rFonts w:ascii="ArialMT" w:hAnsi="ArialMT"/>
+          <w:rFonts w:ascii="ArialMT" w:hAnsi="ArialMT" w:hint="eastAsia"/>
           <w:sz w:val="36"/>
           <w:szCs w:val="36"/>
         </w:rPr>
@@ -10265,34 +10803,11 @@
     </w:p>
     <w:p>
       <w:pPr>
-        <w:pStyle w:val="Standard"/>
-        <w:rPr>
-          <w:rFonts w:ascii="ArialMT" w:hAnsi="ArialMT"/>
-          <w:sz w:val="36"/>
-          <w:szCs w:val="36"/>
-        </w:rPr>
+        <w:pStyle w:val="Titre3"/>
       </w:pPr>
-    </w:p>
-    <w:p>
-      <w:pPr>
-        <w:pStyle w:val="Titre4"/>
-      </w:pPr>
-      <w:bookmarkStart w:id="12" w:name="_Toc470111227"/>
-      <w:r>
-        <w:lastRenderedPageBreak/>
-        <w:t>3.2.</w:t>
-      </w:r>
-      <w:r>
-        <w:t>3</w:t>
-      </w:r>
-      <w:r>
-        <w:t>-</w:t>
-      </w:r>
-      <w:r>
-        <w:t>IA</w:t>
-      </w:r>
-      <w:r>
-        <w:t xml:space="preserve"> des Monstres:</w:t>
+      <w:bookmarkStart w:id="12" w:name="_Toc470111228"/>
+      <w:r>
+        <w:t>3.3-Les Chemins:</w:t>
       </w:r>
       <w:bookmarkEnd w:id="12"/>
     </w:p>
@@ -10301,245 +10816,205 @@
       <w:pPr>
         <w:pStyle w:val="Standard"/>
         <w:rPr>
+          <w:rFonts w:ascii="ArialMT" w:hAnsi="ArialMT" w:hint="eastAsia"/>
+          <w:sz w:val="36"/>
+          <w:szCs w:val="36"/>
+        </w:rPr>
+      </w:pPr>
+      <w:r>
+        <w:rPr>
           <w:rFonts w:ascii="ArialMT" w:hAnsi="ArialMT"/>
           <w:sz w:val="36"/>
           <w:szCs w:val="36"/>
         </w:rPr>
-      </w:pPr>
+        <w:t xml:space="preserve">Le jeu comporte pas moins de </w:t>
+      </w:r>
       <w:r>
         <w:rPr>
           <w:rFonts w:ascii="ArialMT" w:hAnsi="ArialMT"/>
-          <w:sz w:val="36"/>
-          <w:szCs w:val="36"/>
-        </w:rPr>
-        <w:t>Les Monstres ont été doté</w:t>
+          <w:b/>
+          <w:sz w:val="36"/>
+          <w:szCs w:val="36"/>
+        </w:rPr>
+        <w:t>100 niveaux</w:t>
+      </w:r>
+      <w:r>
+        <w:rPr>
+          <w:rFonts w:ascii="ArialMT" w:hAnsi="ArialMT"/>
+          <w:sz w:val="36"/>
+          <w:szCs w:val="36"/>
+        </w:rPr>
+        <w:t xml:space="preserve"> tous différents et originaux. De plus, ils sont tous modifiables et peuvent donc être changé</w:t>
+      </w:r>
+      <w:r>
+        <w:rPr>
+          <w:rFonts w:ascii="ArialMT" w:hAnsi="ArialMT"/>
+          <w:sz w:val="36"/>
+          <w:szCs w:val="36"/>
+        </w:rPr>
+        <w:t>s</w:t>
+      </w:r>
+      <w:bookmarkStart w:id="13" w:name="_GoBack"/>
+      <w:bookmarkEnd w:id="13"/>
+      <w:r>
+        <w:rPr>
+          <w:rFonts w:ascii="ArialMT" w:hAnsi="ArialMT"/>
+          <w:sz w:val="36"/>
+          <w:szCs w:val="36"/>
+        </w:rPr>
+        <w:t xml:space="preserve"> par le Joueur. Il est également possible de créer facilement d’autres niveaux avec la convention de nommage suivante: </w:t>
+      </w:r>
+      <w:r>
+        <w:rPr>
+          <w:rFonts w:ascii="ArialMT" w:hAnsi="ArialMT"/>
+          <w:i/>
+          <w:sz w:val="36"/>
+          <w:szCs w:val="36"/>
+        </w:rPr>
+        <w:t>Level_XXX.txt</w:t>
+      </w:r>
+      <w:r>
+        <w:rPr>
+          <w:rFonts w:ascii="ArialMT" w:hAnsi="ArialMT"/>
+          <w:i/>
+          <w:sz w:val="36"/>
+          <w:szCs w:val="36"/>
+        </w:rPr>
+        <w:tab/>
+      </w:r>
+      <w:r>
+        <w:rPr>
+          <w:rFonts w:ascii="ArialMT" w:hAnsi="ArialMT"/>
+          <w:i/>
+          <w:sz w:val="36"/>
+          <w:szCs w:val="36"/>
+        </w:rPr>
+        <w:tab/>
+        <w:t>,</w:t>
+      </w:r>
+      <w:r>
+        <w:rPr>
+          <w:rFonts w:ascii="ArialMT" w:hAnsi="ArialMT"/>
+          <w:i/>
+          <w:sz w:val="36"/>
+          <w:szCs w:val="36"/>
+        </w:rPr>
+        <w:t xml:space="preserve"> ave</w:t>
       </w:r>
       <w:r>
         <w:rPr>
           <w:rFonts w:ascii="ArialMT" w:hAnsi="ArialMT" w:hint="eastAsia"/>
-          <w:sz w:val="36"/>
-          <w:szCs w:val="36"/>
-        </w:rPr>
-        <w:t>s</w:t>
+          <w:i/>
+          <w:sz w:val="36"/>
+          <w:szCs w:val="36"/>
+        </w:rPr>
+        <w:t>c</w:t>
       </w:r>
       <w:r>
         <w:rPr>
           <w:rFonts w:ascii="ArialMT" w:hAnsi="ArialMT"/>
-          <w:sz w:val="36"/>
-          <w:szCs w:val="36"/>
-        </w:rPr>
-        <w:t xml:space="preserve"> par défaut d’une IA qui prend en compte les intersections dans le chemin. Ainsi, si les Monstres arrivent à une intersection, ils choisissent leur chemin au hasard comme le ferait dans la réalité quelqu’un cherchant </w:t>
-      </w:r>
+          <w:i/>
+          <w:sz w:val="36"/>
+          <w:szCs w:val="36"/>
+        </w:rPr>
+        <w:t xml:space="preserve"> XXX le niveau du </w:t>
+      </w:r>
+      <w:proofErr w:type="spellStart"/>
       <w:r>
         <w:rPr>
           <w:rFonts w:ascii="ArialMT" w:hAnsi="ArialMT"/>
-          <w:sz w:val="36"/>
-          <w:szCs w:val="36"/>
-        </w:rPr>
-        <w:t>la sortie</w:t>
-      </w:r>
+          <w:i/>
+          <w:sz w:val="36"/>
+          <w:szCs w:val="36"/>
+        </w:rPr>
+        <w:t>Level</w:t>
+      </w:r>
+      <w:proofErr w:type="spellEnd"/>
       <w:r>
         <w:rPr>
           <w:rFonts w:ascii="ArialMT" w:hAnsi="ArialMT"/>
-          <w:sz w:val="36"/>
-          <w:szCs w:val="36"/>
-        </w:rPr>
-        <w:t xml:space="preserve"> d’un labyrinthe.</w:t>
+          <w:i/>
+          <w:sz w:val="36"/>
+          <w:szCs w:val="36"/>
+        </w:rPr>
+        <w:t>.</w:t>
       </w:r>
     </w:p>
     <w:p>
       <w:pPr>
         <w:pStyle w:val="Standard"/>
         <w:rPr>
+          <w:rFonts w:ascii="ArialMT" w:hAnsi="ArialMT" w:hint="eastAsia"/>
+          <w:sz w:val="36"/>
+          <w:szCs w:val="36"/>
+        </w:rPr>
+      </w:pPr>
+      <w:r>
+        <w:rPr>
           <w:rFonts w:ascii="ArialMT" w:hAnsi="ArialMT"/>
           <w:sz w:val="36"/>
           <w:szCs w:val="36"/>
         </w:rPr>
-      </w:pPr>
-    </w:p>
-    <w:p>
-      <w:pPr>
-        <w:pStyle w:val="Titre3"/>
-      </w:pPr>
-      <w:bookmarkStart w:id="13" w:name="_Toc470111228"/>
-      <w:r>
-        <w:t>3.3</w:t>
-      </w:r>
-      <w:r>
-        <w:t xml:space="preserve">-Les </w:t>
-      </w:r>
-      <w:r>
-        <w:t>Chemins</w:t>
-      </w:r>
-      <w:r>
-        <w:t>:</w:t>
-      </w:r>
-      <w:bookmarkEnd w:id="13"/>
-    </w:p>
-    <w:p/>
-    <w:p>
-      <w:pPr>
-        <w:pStyle w:val="Standard"/>
+        <w:t>Tous les fichiers définissant les Levels sont dans le répertoire: «</w:t>
+      </w:r>
+      <w:proofErr w:type="spellStart"/>
+      <w:r>
         <w:rPr>
           <w:rFonts w:ascii="ArialMT" w:hAnsi="ArialMT"/>
           <w:sz w:val="36"/>
           <w:szCs w:val="36"/>
         </w:rPr>
-      </w:pPr>
+        <w:t>Files_Levels</w:t>
+      </w:r>
+      <w:proofErr w:type="spellEnd"/>
       <w:r>
         <w:rPr>
           <w:rFonts w:ascii="ArialMT" w:hAnsi="ArialMT"/>
           <w:sz w:val="36"/>
           <w:szCs w:val="36"/>
         </w:rPr>
-        <w:t xml:space="preserve">Le jeu comporte pas moins de </w:t>
+        <w:t> ».</w:t>
       </w:r>
       <w:r>
         <w:rPr>
           <w:rFonts w:ascii="ArialMT" w:hAnsi="ArialMT"/>
-          <w:b/>
-          <w:sz w:val="36"/>
-          <w:szCs w:val="36"/>
-        </w:rPr>
-        <w:t>100 niveaux</w:t>
-      </w:r>
-      <w:r>
-        <w:rPr>
-          <w:rFonts w:ascii="ArialMT" w:hAnsi="ArialMT"/>
-          <w:sz w:val="36"/>
-          <w:szCs w:val="36"/>
-        </w:rPr>
-        <w:t xml:space="preserve"> tous différents et originaux. De plus, ils sont tous modifiables et peuvent donc être changé par le Joueur. Il est également possible de créer facilement d’autres niveaux avec la convention de nommage suivante: </w:t>
-      </w:r>
-      <w:r>
-        <w:rPr>
-          <w:rFonts w:ascii="ArialMT" w:hAnsi="ArialMT"/>
-          <w:i/>
-          <w:sz w:val="36"/>
-          <w:szCs w:val="36"/>
-        </w:rPr>
-        <w:t>Level_XXX.txt</w:t>
-      </w:r>
-      <w:r>
-        <w:rPr>
-          <w:rFonts w:ascii="ArialMT" w:hAnsi="ArialMT"/>
-          <w:i/>
-          <w:sz w:val="36"/>
-          <w:szCs w:val="36"/>
-        </w:rPr>
-        <w:tab/>
-      </w:r>
-      <w:r>
-        <w:rPr>
-          <w:rFonts w:ascii="ArialMT" w:hAnsi="ArialMT"/>
-          <w:i/>
-          <w:sz w:val="36"/>
-          <w:szCs w:val="36"/>
-        </w:rPr>
-        <w:tab/>
-        <w:t>,</w:t>
-      </w:r>
-      <w:r>
-        <w:rPr>
-          <w:rFonts w:ascii="ArialMT" w:hAnsi="ArialMT"/>
-          <w:i/>
-          <w:sz w:val="36"/>
-          <w:szCs w:val="36"/>
-        </w:rPr>
-        <w:t xml:space="preserve"> ave</w:t>
-      </w:r>
-      <w:r>
-        <w:rPr>
-          <w:rFonts w:ascii="ArialMT" w:hAnsi="ArialMT" w:hint="eastAsia"/>
-          <w:i/>
-          <w:sz w:val="36"/>
-          <w:szCs w:val="36"/>
-        </w:rPr>
-        <w:t>c</w:t>
-      </w:r>
-      <w:r>
-        <w:rPr>
-          <w:rFonts w:ascii="ArialMT" w:hAnsi="ArialMT"/>
-          <w:i/>
-          <w:sz w:val="36"/>
-          <w:szCs w:val="36"/>
-        </w:rPr>
-        <w:t xml:space="preserve"> XXX le niveau du Level.</w:t>
+          <w:sz w:val="36"/>
+          <w:szCs w:val="36"/>
+        </w:rPr>
+        <w:t xml:space="preserve"> </w:t>
       </w:r>
     </w:p>
     <w:p>
       <w:pPr>
         <w:pStyle w:val="Standard"/>
         <w:rPr>
+          <w:rFonts w:ascii="ArialMT" w:hAnsi="ArialMT" w:hint="eastAsia"/>
+          <w:sz w:val="36"/>
+          <w:szCs w:val="36"/>
+        </w:rPr>
+      </w:pPr>
+      <w:r>
+        <w:rPr>
           <w:rFonts w:ascii="ArialMT" w:hAnsi="ArialMT"/>
           <w:sz w:val="36"/>
           <w:szCs w:val="36"/>
         </w:rPr>
-      </w:pPr>
-      <w:r>
-        <w:rPr>
-          <w:rFonts w:ascii="ArialMT" w:hAnsi="ArialMT"/>
-          <w:sz w:val="36"/>
-          <w:szCs w:val="36"/>
-        </w:rPr>
-        <w:t>Tous les fichiers définissant les Levels sont dans le répertoire: «</w:t>
-      </w:r>
-      <w:r>
-        <w:rPr>
-          <w:rFonts w:ascii="ArialMT" w:hAnsi="ArialMT"/>
-          <w:sz w:val="36"/>
-          <w:szCs w:val="36"/>
-        </w:rPr>
-        <w:t>Files_Levels</w:t>
-      </w:r>
-      <w:r>
-        <w:rPr>
-          <w:rFonts w:ascii="ArialMT" w:hAnsi="ArialMT"/>
-          <w:sz w:val="36"/>
-          <w:szCs w:val="36"/>
-        </w:rPr>
-        <w:t> ».</w:t>
-      </w:r>
-      <w:r>
-        <w:rPr>
-          <w:rFonts w:ascii="ArialMT" w:hAnsi="ArialMT"/>
-          <w:sz w:val="36"/>
-          <w:szCs w:val="36"/>
-        </w:rPr>
-        <w:t xml:space="preserve"> </w:t>
+        <w:t>Pour définir le chemin, il suffit de tracer le chemin avec des 1. Ainsi, voici deux figures illustrant ces propos :</w:t>
       </w:r>
     </w:p>
     <w:p>
       <w:pPr>
         <w:pStyle w:val="Standard"/>
         <w:rPr>
-          <w:rFonts w:ascii="ArialMT" w:hAnsi="ArialMT"/>
+          <w:rFonts w:ascii="ArialMT" w:hAnsi="ArialMT" w:hint="eastAsia"/>
           <w:sz w:val="36"/>
           <w:szCs w:val="36"/>
         </w:rPr>
       </w:pPr>
       <w:r>
         <w:rPr>
-          <w:rFonts w:ascii="ArialMT" w:hAnsi="ArialMT"/>
-          <w:sz w:val="36"/>
-          <w:szCs w:val="36"/>
-        </w:rPr>
-        <w:t>Pour définir le chemin, il suffit de tracer le chemin avec des 1. Ainsi, voici deux figures illustrant ces propos :</w:t>
-      </w:r>
-    </w:p>
-    <w:p>
-      <w:pPr>
-        <w:pStyle w:val="Standard"/>
-        <w:rPr>
-          <w:rFonts w:ascii="ArialMT" w:hAnsi="ArialMT"/>
-          <w:sz w:val="36"/>
-          <w:szCs w:val="36"/>
-        </w:rPr>
-      </w:pPr>
-      <w:r>
-        <w:rPr>
           <w:noProof/>
-          <w:lang w:eastAsia="fr-FR"/>
+          <w:lang w:eastAsia="fr-FR" w:bidi="ar-SA"/>
         </w:rPr>
         <w:drawing>
           <wp:inline distT="0" distB="0" distL="0" distR="0" wp14:anchorId="28944EF8" wp14:editId="5EE55DBF">
@@ -10587,7 +11062,7 @@
       <w:r>
         <w:rPr>
           <w:noProof/>
-          <w:lang w:eastAsia="fr-FR"/>
+          <w:lang w:eastAsia="fr-FR" w:bidi="ar-SA"/>
         </w:rPr>
         <w:drawing>
           <wp:inline distT="0" distB="0" distL="0" distR="0" wp14:anchorId="64035799" wp14:editId="7B3C2C80">
@@ -10641,16 +11116,7 @@
       </w:pPr>
       <w:bookmarkStart w:id="14" w:name="_Toc470111229"/>
       <w:r>
-        <w:t>3.4-Le</w:t>
-      </w:r>
-      <w:r>
-        <w:t xml:space="preserve"> </w:t>
-      </w:r>
-      <w:r>
-        <w:t>Chemin dédié au Joueur</w:t>
-      </w:r>
-      <w:r>
-        <w:t>:</w:t>
+        <w:t>3.4-Le Chemin dédié au Joueur:</w:t>
       </w:r>
       <w:bookmarkEnd w:id="14"/>
     </w:p>
@@ -10658,7 +11124,7 @@
       <w:pPr>
         <w:pStyle w:val="Standard"/>
         <w:rPr>
-          <w:rFonts w:ascii="ArialMT" w:hAnsi="ArialMT"/>
+          <w:rFonts w:ascii="ArialMT" w:hAnsi="ArialMT" w:hint="eastAsia"/>
           <w:sz w:val="36"/>
           <w:szCs w:val="36"/>
         </w:rPr>
@@ -10724,7 +11190,7 @@
       <w:pPr>
         <w:pStyle w:val="Standard"/>
         <w:rPr>
-          <w:rFonts w:ascii="ArialMT" w:hAnsi="ArialMT"/>
+          <w:rFonts w:ascii="ArialMT" w:hAnsi="ArialMT" w:hint="eastAsia"/>
           <w:sz w:val="36"/>
           <w:szCs w:val="36"/>
         </w:rPr>
@@ -10743,8 +11209,15 @@
       <w:pPr>
         <w:pStyle w:val="Standard"/>
         <w:jc w:val="center"/>
+        <w:rPr>
+          <w:rFonts w:hint="eastAsia"/>
+        </w:rPr>
       </w:pPr>
       <w:r>
+        <w:rPr>
+          <w:noProof/>
+          <w:lang w:eastAsia="fr-FR" w:bidi="ar-SA"/>
+        </w:rPr>
         <w:drawing>
           <wp:inline distT="0" distB="0" distL="0" distR="0" wp14:anchorId="319647C7" wp14:editId="4CC87B37">
             <wp:extent cx="6191249" cy="2743200"/>
@@ -10786,31 +11259,52 @@
       <w:pPr>
         <w:pStyle w:val="Standard"/>
         <w:jc w:val="center"/>
+        <w:rPr>
+          <w:rFonts w:hint="eastAsia"/>
+        </w:rPr>
       </w:pPr>
     </w:p>
     <w:p>
       <w:pPr>
         <w:pStyle w:val="Standard"/>
         <w:rPr>
+          <w:rFonts w:ascii="ArialMT" w:hAnsi="ArialMT" w:hint="eastAsia"/>
+          <w:sz w:val="36"/>
+          <w:szCs w:val="36"/>
+        </w:rPr>
+      </w:pPr>
+      <w:r>
+        <w:rPr>
           <w:rFonts w:ascii="ArialMT" w:hAnsi="ArialMT"/>
           <w:sz w:val="36"/>
           <w:szCs w:val="36"/>
         </w:rPr>
-      </w:pPr>
+        <w:t xml:space="preserve">Pour changer le </w:t>
+      </w:r>
+      <w:proofErr w:type="spellStart"/>
       <w:r>
         <w:rPr>
           <w:rFonts w:ascii="ArialMT" w:hAnsi="ArialMT"/>
           <w:sz w:val="36"/>
           <w:szCs w:val="36"/>
         </w:rPr>
-        <w:t>Pour changer le Level dédié au Joueur, il faut modifier le fichier:</w:t>
+        <w:t>Level</w:t>
+      </w:r>
+      <w:proofErr w:type="spellEnd"/>
+      <w:r>
+        <w:rPr>
+          <w:rFonts w:ascii="ArialMT" w:hAnsi="ArialMT"/>
+          <w:sz w:val="36"/>
+          <w:szCs w:val="36"/>
+        </w:rPr>
+        <w:t xml:space="preserve"> dédié au Joueur, il faut modifier le fichier:</w:t>
       </w:r>
     </w:p>
     <w:p>
       <w:pPr>
         <w:pStyle w:val="Standard"/>
         <w:rPr>
-          <w:rFonts w:ascii="ArialMT" w:hAnsi="ArialMT"/>
+          <w:rFonts w:ascii="ArialMT" w:hAnsi="ArialMT" w:hint="eastAsia"/>
           <w:sz w:val="36"/>
           <w:szCs w:val="36"/>
         </w:rPr>
@@ -10858,6 +11352,7 @@
         </w:rPr>
         <w:t xml:space="preserve"> se trouve dans le répertoire </w:t>
       </w:r>
+      <w:proofErr w:type="spellStart"/>
       <w:r>
         <w:rPr>
           <w:rFonts w:ascii="ArialMT" w:hAnsi="ArialMT"/>
@@ -10866,6 +11361,7 @@
         </w:rPr>
         <w:t>Level_Player</w:t>
       </w:r>
+      <w:proofErr w:type="spellEnd"/>
       <w:r>
         <w:rPr>
           <w:rFonts w:ascii="ArialMT" w:hAnsi="ArialMT"/>
@@ -10879,7 +11375,7 @@
       <w:pPr>
         <w:pStyle w:val="Standard"/>
         <w:rPr>
-          <w:rFonts w:ascii="ArialMT" w:hAnsi="ArialMT"/>
+          <w:rFonts w:ascii="ArialMT" w:hAnsi="ArialMT" w:hint="eastAsia"/>
           <w:sz w:val="36"/>
           <w:szCs w:val="36"/>
         </w:rPr>
@@ -10891,13 +11387,7 @@
       </w:pPr>
       <w:bookmarkStart w:id="15" w:name="_Toc470111230"/>
       <w:r>
-        <w:t>3.4-</w:t>
-      </w:r>
-      <w:r>
-        <w:t>Sauvegarde des parties</w:t>
-      </w:r>
-      <w:r>
-        <w:t>:</w:t>
+        <w:t>3.4-Sauvegarde des parties:</w:t>
       </w:r>
       <w:bookmarkEnd w:id="15"/>
     </w:p>
@@ -10914,7 +11404,7 @@
       <w:pPr>
         <w:pStyle w:val="Standard"/>
         <w:rPr>
-          <w:rFonts w:ascii="ArialMT" w:hAnsi="ArialMT"/>
+          <w:rFonts w:ascii="ArialMT" w:hAnsi="ArialMT" w:hint="eastAsia"/>
           <w:sz w:val="36"/>
           <w:szCs w:val="36"/>
         </w:rPr>
@@ -10949,7 +11439,7 @@
       <w:pPr>
         <w:pStyle w:val="Standard"/>
         <w:rPr>
-          <w:rFonts w:ascii="ArialMT" w:hAnsi="ArialMT"/>
+          <w:rFonts w:ascii="ArialMT" w:hAnsi="ArialMT" w:hint="eastAsia"/>
           <w:sz w:val="16"/>
           <w:szCs w:val="16"/>
         </w:rPr>
@@ -10959,16 +11449,18 @@
       <w:pPr>
         <w:pStyle w:val="Standard"/>
         <w:rPr>
+          <w:rFonts w:ascii="ArialMT" w:hAnsi="ArialMT" w:hint="eastAsia"/>
+          <w:sz w:val="36"/>
+          <w:szCs w:val="36"/>
+        </w:rPr>
+      </w:pPr>
+      <w:r>
+        <w:rPr>
           <w:rFonts w:ascii="ArialMT" w:hAnsi="ArialMT"/>
-          <w:sz w:val="36"/>
-          <w:szCs w:val="36"/>
-        </w:rPr>
-      </w:pPr>
-      <w:r>
-        <w:rPr>
-          <w:rFonts w:ascii="ArialMT" w:hAnsi="ArialMT"/>
-          <w:sz w:val="36"/>
-          <w:szCs w:val="36"/>
+          <w:noProof/>
+          <w:sz w:val="36"/>
+          <w:szCs w:val="36"/>
+          <w:lang w:eastAsia="fr-FR" w:bidi="ar-SA"/>
         </w:rPr>
         <w:drawing>
           <wp:inline distT="0" distB="0" distL="0" distR="0" wp14:anchorId="57AD69EE" wp14:editId="73CABA40">
@@ -11009,8 +11501,10 @@
       <w:r>
         <w:rPr>
           <w:rFonts w:ascii="ArialMT" w:hAnsi="ArialMT"/>
-          <w:sz w:val="36"/>
-          <w:szCs w:val="36"/>
+          <w:noProof/>
+          <w:sz w:val="36"/>
+          <w:szCs w:val="36"/>
+          <w:lang w:eastAsia="fr-FR" w:bidi="ar-SA"/>
         </w:rPr>
         <w:drawing>
           <wp:inline distT="0" distB="0" distL="0" distR="0" wp14:anchorId="6E4093B7" wp14:editId="659FACAA">
@@ -12507,7 +13001,7 @@
 </file>
 
 <file path=customXml/itemProps1.xml><?xml version="1.0" encoding="utf-8"?>
-<ds:datastoreItem xmlns:ds="http://schemas.openxmlformats.org/officeDocument/2006/customXml" ds:itemID="{770FA17B-B5C7-4A25-89C5-AFE194EFFA58}">
+<ds:datastoreItem xmlns:ds="http://schemas.openxmlformats.org/officeDocument/2006/customXml" ds:itemID="{3321869B-4C0A-47A7-B156-B1BA2A7C1F42}">
   <ds:schemaRefs>
     <ds:schemaRef ds:uri="http://schemas.openxmlformats.org/officeDocument/2006/bibliography"/>
   </ds:schemaRefs>

</xml_diff>